<commit_message>
Resume fix and comment added
</commit_message>
<xml_diff>
--- a/Songyi Kim_Resume.docx
+++ b/Songyi Kim_Resume.docx
@@ -1,13 +1,13 @@
 
 <file path=word/document.xml><?xml version="1.0" encoding="utf-8"?>
-<w:document xmlns:wpc="http://schemas.microsoft.com/office/word/2010/wordprocessingCanvas" xmlns:mo="http://schemas.microsoft.com/office/mac/office/2008/main" xmlns:mc="http://schemas.openxmlformats.org/markup-compatibility/2006" xmlns:mv="urn:schemas-microsoft-com:mac:vml" xmlns:o="urn:schemas-microsoft-com:office:office" xmlns:r="http://schemas.openxmlformats.org/officeDocument/2006/relationships" xmlns:m="http://schemas.openxmlformats.org/officeDocument/2006/math" xmlns:v="urn:schemas-microsoft-com:vml" xmlns:wp14="http://schemas.microsoft.com/office/word/2010/wordprocessingDrawing" xmlns:wp="http://schemas.openxmlformats.org/drawingml/2006/wordprocessingDrawing" xmlns:w10="urn:schemas-microsoft-com:office:word" xmlns:w="http://schemas.openxmlformats.org/wordprocessingml/2006/main" xmlns:w14="http://schemas.microsoft.com/office/word/2010/wordml" xmlns:w15="http://schemas.microsoft.com/office/word/2012/wordml" xmlns:wpg="http://schemas.microsoft.com/office/word/2010/wordprocessingGroup" xmlns:wpi="http://schemas.microsoft.com/office/word/2010/wordprocessingInk" xmlns:wne="http://schemas.microsoft.com/office/word/2006/wordml" xmlns:wps="http://schemas.microsoft.com/office/word/2010/wordprocessingShape" mc:Ignorable="w14 w15 wp14">
+<w:document xmlns:wpc="http://schemas.microsoft.com/office/word/2010/wordprocessingCanvas" xmlns:cx="http://schemas.microsoft.com/office/drawing/2014/chartex" xmlns:cx1="http://schemas.microsoft.com/office/drawing/2015/9/8/chartex" xmlns:cx2="http://schemas.microsoft.com/office/drawing/2015/10/21/chartex" xmlns:cx3="http://schemas.microsoft.com/office/drawing/2016/5/9/chartex" xmlns:cx4="http://schemas.microsoft.com/office/drawing/2016/5/10/chartex" xmlns:cx5="http://schemas.microsoft.com/office/drawing/2016/5/11/chartex" xmlns:cx6="http://schemas.microsoft.com/office/drawing/2016/5/12/chartex" xmlns:cx7="http://schemas.microsoft.com/office/drawing/2016/5/13/chartex" xmlns:cx8="http://schemas.microsoft.com/office/drawing/2016/5/14/chartex" xmlns:mc="http://schemas.openxmlformats.org/markup-compatibility/2006" xmlns:aink="http://schemas.microsoft.com/office/drawing/2016/ink" xmlns:am3d="http://schemas.microsoft.com/office/drawing/2017/model3d" xmlns:o="urn:schemas-microsoft-com:office:office" xmlns:r="http://schemas.openxmlformats.org/officeDocument/2006/relationships" xmlns:m="http://schemas.openxmlformats.org/officeDocument/2006/math" xmlns:v="urn:schemas-microsoft-com:vml" xmlns:wp14="http://schemas.microsoft.com/office/word/2010/wordprocessingDrawing" xmlns:wp="http://schemas.openxmlformats.org/drawingml/2006/wordprocessingDrawing" xmlns:w10="urn:schemas-microsoft-com:office:word" xmlns:w="http://schemas.openxmlformats.org/wordprocessingml/2006/main" xmlns:w14="http://schemas.microsoft.com/office/word/2010/wordml" xmlns:w15="http://schemas.microsoft.com/office/word/2012/wordml" xmlns:w16cid="http://schemas.microsoft.com/office/word/2016/wordml/cid" xmlns:w16se="http://schemas.microsoft.com/office/word/2015/wordml/symex" xmlns:wpg="http://schemas.microsoft.com/office/word/2010/wordprocessingGroup" xmlns:wpi="http://schemas.microsoft.com/office/word/2010/wordprocessingInk" xmlns:wne="http://schemas.microsoft.com/office/word/2006/wordml" xmlns:wps="http://schemas.microsoft.com/office/word/2010/wordprocessingShape" mc:Ignorable="w14 w15 w16se w16cid wp14">
   <w:body>
     <w:p>
       <w:pPr>
         <w:contextualSpacing/>
         <w:jc w:val="center"/>
         <w:rPr>
-          <w:rFonts w:eastAsia="맑은 고딕"/>
+          <w:rFonts w:eastAsia="Malgun Gothic"/>
           <w:b/>
           <w:color w:val="000000" w:themeColor="text1"/>
           <w:sz w:val="10"/>
@@ -20,7 +20,7 @@
       <w:pPr>
         <w:contextualSpacing/>
         <w:rPr>
-          <w:rFonts w:eastAsia="맑은 고딕"/>
+          <w:rFonts w:eastAsia="Malgun Gothic"/>
           <w:b/>
           <w:color w:val="000000" w:themeColor="text1"/>
           <w:sz w:val="10"/>
@@ -33,7 +33,7 @@
       <w:pPr>
         <w:contextualSpacing/>
         <w:rPr>
-          <w:rFonts w:eastAsia="맑은 고딕"/>
+          <w:rFonts w:eastAsia="Malgun Gothic"/>
           <w:b/>
           <w:color w:val="000000" w:themeColor="text1"/>
           <w:sz w:val="10"/>
@@ -47,7 +47,7 @@
         <w:contextualSpacing/>
         <w:jc w:val="center"/>
         <w:rPr>
-          <w:rFonts w:eastAsia="맑은 고딕"/>
+          <w:rFonts w:eastAsia="Malgun Gothic"/>
           <w:b/>
           <w:color w:val="000000" w:themeColor="text1"/>
           <w:sz w:val="10"/>
@@ -61,7 +61,7 @@
         <w:contextualSpacing/>
         <w:jc w:val="center"/>
         <w:rPr>
-          <w:rFonts w:eastAsia="맑은 고딕"/>
+          <w:rFonts w:eastAsia="Malgun Gothic"/>
           <w:b/>
           <w:color w:val="000000" w:themeColor="text1"/>
           <w:sz w:val="10"/>
@@ -75,7 +75,7 @@
         <w:contextualSpacing/>
         <w:jc w:val="center"/>
         <w:rPr>
-          <w:rFonts w:eastAsia="맑은 고딕"/>
+          <w:rFonts w:eastAsia="Malgun Gothic"/>
           <w:b/>
           <w:color w:val="000000" w:themeColor="text1"/>
           <w:sz w:val="2"/>
@@ -100,6 +100,7 @@
           <w:lang w:eastAsia="ko-KR"/>
         </w:rPr>
       </w:pPr>
+      <w:proofErr w:type="spellStart"/>
       <w:r>
         <w:rPr>
           <w:rFonts w:eastAsia="Malgun Gothic"/>
@@ -110,7 +111,20 @@
           <w:sz w:val="52"/>
           <w:szCs w:val="44"/>
         </w:rPr>
-        <w:t>Songyi Kim</w:t>
+        <w:t>Songyi</w:t>
+      </w:r>
+      <w:proofErr w:type="spellEnd"/>
+      <w:r>
+        <w:rPr>
+          <w:rFonts w:eastAsia="Malgun Gothic"/>
+          <w:b/>
+          <w:bCs/>
+          <w:smallCaps/>
+          <w:color w:val="000000" w:themeColor="text1"/>
+          <w:sz w:val="52"/>
+          <w:szCs w:val="44"/>
+        </w:rPr>
+        <w:t xml:space="preserve"> Kim</w:t>
       </w:r>
     </w:p>
     <w:p>
@@ -134,7 +148,39 @@
           <w:sz w:val="20"/>
           <w:szCs w:val="21"/>
         </w:rPr>
-        <w:t>#608, 16-14, Jayang-ro 21 gil,</w:t>
+        <w:t xml:space="preserve">#608, 16-14, </w:t>
+      </w:r>
+      <w:proofErr w:type="spellStart"/>
+      <w:r>
+        <w:rPr>
+          <w:sz w:val="20"/>
+          <w:szCs w:val="21"/>
+        </w:rPr>
+        <w:t>Jayang-ro</w:t>
+      </w:r>
+      <w:proofErr w:type="spellEnd"/>
+      <w:r>
+        <w:rPr>
+          <w:sz w:val="20"/>
+          <w:szCs w:val="21"/>
+        </w:rPr>
+        <w:t xml:space="preserve"> 21 </w:t>
+      </w:r>
+      <w:proofErr w:type="spellStart"/>
+      <w:r>
+        <w:rPr>
+          <w:sz w:val="20"/>
+          <w:szCs w:val="21"/>
+        </w:rPr>
+        <w:t>gil</w:t>
+      </w:r>
+      <w:proofErr w:type="spellEnd"/>
+      <w:r>
+        <w:rPr>
+          <w:sz w:val="20"/>
+          <w:szCs w:val="21"/>
+        </w:rPr>
+        <w:t>,</w:t>
       </w:r>
       <w:r>
         <w:rPr>
@@ -146,6 +192,7 @@
         </w:rPr>
         <w:t xml:space="preserve"> </w:t>
       </w:r>
+      <w:proofErr w:type="spellStart"/>
       <w:r>
         <w:rPr>
           <w:rFonts w:eastAsia="Times New Roman"/>
@@ -164,7 +211,18 @@
           <w:szCs w:val="21"/>
           <w:shd w:val="clear" w:color="auto" w:fill="FFFFFF"/>
         </w:rPr>
-        <w:t>-gu, Seoul</w:t>
+        <w:t>-gu</w:t>
+      </w:r>
+      <w:proofErr w:type="spellEnd"/>
+      <w:r>
+        <w:rPr>
+          <w:rFonts w:eastAsia="Times New Roman"/>
+          <w:color w:val="222222"/>
+          <w:sz w:val="20"/>
+          <w:szCs w:val="21"/>
+          <w:shd w:val="clear" w:color="auto" w:fill="FFFFFF"/>
+        </w:rPr>
+        <w:t>, Seoul</w:t>
       </w:r>
       <w:r>
         <w:rPr>
@@ -269,7 +327,7 @@
       </w:pPr>
       <w:r>
         <w:rPr>
-          <w:rFonts w:eastAsia="맑은 고딕"/>
+          <w:rFonts w:eastAsia="Malgun Gothic"/>
           <w:b/>
           <w:color w:val="000000" w:themeColor="text1"/>
           <w:sz w:val="21"/>
@@ -280,7 +338,7 @@
       </w:r>
       <w:r>
         <w:rPr>
-          <w:rFonts w:eastAsia="맑은 고딕"/>
+          <w:rFonts w:eastAsia="Malgun Gothic"/>
           <w:b/>
           <w:color w:val="000000" w:themeColor="text1"/>
           <w:sz w:val="21"/>
@@ -291,7 +349,7 @@
       </w:r>
       <w:r>
         <w:rPr>
-          <w:rFonts w:eastAsia="맑은 고딕"/>
+          <w:rFonts w:eastAsia="Malgun Gothic"/>
           <w:b/>
           <w:color w:val="000000" w:themeColor="text1"/>
           <w:sz w:val="21"/>
@@ -302,7 +360,7 @@
       </w:r>
       <w:r>
         <w:rPr>
-          <w:rFonts w:eastAsia="맑은 고딕"/>
+          <w:rFonts w:eastAsia="Malgun Gothic"/>
           <w:b/>
           <w:color w:val="000000" w:themeColor="text1"/>
           <w:sz w:val="21"/>
@@ -313,7 +371,7 @@
       </w:r>
       <w:r>
         <w:rPr>
-          <w:rFonts w:eastAsia="맑은 고딕"/>
+          <w:rFonts w:eastAsia="Malgun Gothic"/>
           <w:b/>
           <w:color w:val="000000" w:themeColor="text1"/>
           <w:sz w:val="21"/>
@@ -324,7 +382,7 @@
       </w:r>
       <w:r>
         <w:rPr>
-          <w:rFonts w:eastAsia="맑은 고딕"/>
+          <w:rFonts w:eastAsia="Malgun Gothic"/>
           <w:b/>
           <w:color w:val="000000" w:themeColor="text1"/>
           <w:sz w:val="21"/>
@@ -335,7 +393,7 @@
       </w:r>
       <w:r>
         <w:rPr>
-          <w:rFonts w:eastAsia="맑은 고딕"/>
+          <w:rFonts w:eastAsia="Malgun Gothic"/>
           <w:color w:val="000000" w:themeColor="text1"/>
           <w:sz w:val="21"/>
           <w:szCs w:val="22"/>
@@ -363,7 +421,7 @@
       </w:r>
       <w:r>
         <w:rPr>
-          <w:rFonts w:eastAsia="맑은 고딕"/>
+          <w:rFonts w:eastAsia="Malgun Gothic"/>
           <w:i/>
           <w:color w:val="000000" w:themeColor="text1"/>
           <w:sz w:val="21"/>
@@ -374,7 +432,7 @@
       </w:r>
       <w:r>
         <w:rPr>
-          <w:rFonts w:eastAsia="맑은 고딕"/>
+          <w:rFonts w:eastAsia="Malgun Gothic"/>
           <w:i/>
           <w:color w:val="000000" w:themeColor="text1"/>
           <w:sz w:val="21"/>
@@ -385,7 +443,7 @@
       </w:r>
       <w:r>
         <w:rPr>
-          <w:rFonts w:eastAsia="맑은 고딕"/>
+          <w:rFonts w:eastAsia="Malgun Gothic"/>
           <w:i/>
           <w:color w:val="000000" w:themeColor="text1"/>
           <w:sz w:val="21"/>
@@ -396,7 +454,7 @@
       </w:r>
       <w:r>
         <w:rPr>
-          <w:rFonts w:eastAsia="맑은 고딕"/>
+          <w:rFonts w:eastAsia="Malgun Gothic"/>
           <w:color w:val="000000" w:themeColor="text1"/>
           <w:sz w:val="21"/>
           <w:szCs w:val="22"/>
@@ -406,7 +464,7 @@
       </w:r>
       <w:r>
         <w:rPr>
-          <w:rFonts w:eastAsia="맑은 고딕"/>
+          <w:rFonts w:eastAsia="Malgun Gothic"/>
           <w:color w:val="000000" w:themeColor="text1"/>
           <w:sz w:val="21"/>
           <w:szCs w:val="22"/>
@@ -416,7 +474,7 @@
       </w:r>
       <w:r>
         <w:rPr>
-          <w:rFonts w:eastAsia="맑은 고딕"/>
+          <w:rFonts w:eastAsia="Malgun Gothic"/>
           <w:color w:val="000000" w:themeColor="text1"/>
           <w:sz w:val="21"/>
           <w:szCs w:val="22"/>
@@ -426,7 +484,7 @@
       </w:r>
       <w:r>
         <w:rPr>
-          <w:rFonts w:eastAsia="맑은 고딕"/>
+          <w:rFonts w:eastAsia="Malgun Gothic"/>
           <w:color w:val="000000" w:themeColor="text1"/>
           <w:sz w:val="21"/>
           <w:szCs w:val="22"/>
@@ -444,7 +502,7 @@
       </w:r>
       <w:r>
         <w:rPr>
-          <w:rFonts w:eastAsia="맑은 고딕"/>
+          <w:rFonts w:eastAsia="Malgun Gothic"/>
           <w:color w:val="000000" w:themeColor="text1"/>
           <w:sz w:val="21"/>
           <w:szCs w:val="22"/>
@@ -454,7 +512,7 @@
       </w:r>
       <w:r>
         <w:rPr>
-          <w:rFonts w:eastAsia="맑은 고딕"/>
+          <w:rFonts w:eastAsia="Malgun Gothic"/>
           <w:color w:val="000000" w:themeColor="text1"/>
           <w:sz w:val="21"/>
           <w:szCs w:val="22"/>
@@ -478,38 +536,52 @@
     <w:p>
       <w:pPr>
         <w:rPr>
-          <w:rFonts w:eastAsia="맑은 고딕"/>
-          <w:color w:val="000000" w:themeColor="text1"/>
-          <w:sz w:val="21"/>
-          <w:szCs w:val="22"/>
-          <w:lang w:eastAsia="ko-KR"/>
-        </w:rPr>
-      </w:pPr>
-      <w:r>
-        <w:rPr>
-          <w:rFonts w:eastAsia="맑은 고딕"/>
+          <w:rFonts w:eastAsia="Malgun Gothic"/>
+          <w:color w:val="000000" w:themeColor="text1"/>
+          <w:sz w:val="21"/>
+          <w:szCs w:val="22"/>
+          <w:lang w:eastAsia="ko-KR"/>
+        </w:rPr>
+      </w:pPr>
+      <w:proofErr w:type="gramStart"/>
+      <w:r>
+        <w:rPr>
+          <w:rFonts w:eastAsia="Malgun Gothic"/>
           <w:b/>
           <w:color w:val="000000" w:themeColor="text1"/>
           <w:sz w:val="21"/>
           <w:szCs w:val="22"/>
           <w:lang w:eastAsia="ko-KR"/>
         </w:rPr>
-        <w:t>11 High school/ 68 Middle School /Pingchuen</w:t>
-      </w:r>
-      <w:r>
-        <w:rPr>
-          <w:rFonts w:eastAsia="맑은 고딕"/>
+        <w:t>11 High school/ 68 Middle School /</w:t>
+      </w:r>
+      <w:proofErr w:type="spellStart"/>
+      <w:r>
+        <w:rPr>
+          <w:rFonts w:eastAsia="Malgun Gothic"/>
           <w:b/>
           <w:color w:val="000000" w:themeColor="text1"/>
           <w:sz w:val="21"/>
           <w:szCs w:val="22"/>
           <w:lang w:eastAsia="ko-KR"/>
         </w:rPr>
+        <w:t>Pingchuen</w:t>
+      </w:r>
+      <w:proofErr w:type="spellEnd"/>
+      <w:r>
+        <w:rPr>
+          <w:rFonts w:eastAsia="Malgun Gothic"/>
+          <w:b/>
+          <w:color w:val="000000" w:themeColor="text1"/>
+          <w:sz w:val="21"/>
+          <w:szCs w:val="22"/>
+          <w:lang w:eastAsia="ko-KR"/>
+        </w:rPr>
         <w:t xml:space="preserve"> Elementary</w:t>
       </w:r>
       <w:r>
         <w:rPr>
-          <w:rFonts w:eastAsia="맑은 고딕"/>
+          <w:rFonts w:eastAsia="Malgun Gothic"/>
           <w:b/>
           <w:color w:val="000000" w:themeColor="text1"/>
           <w:sz w:val="21"/>
@@ -520,7 +592,7 @@
       </w:r>
       <w:r>
         <w:rPr>
-          <w:rFonts w:eastAsia="맑은 고딕"/>
+          <w:rFonts w:eastAsia="Malgun Gothic"/>
           <w:color w:val="000000" w:themeColor="text1"/>
           <w:sz w:val="21"/>
           <w:szCs w:val="22"/>
@@ -530,7 +602,7 @@
       </w:r>
       <w:r>
         <w:rPr>
-          <w:rFonts w:eastAsia="맑은 고딕"/>
+          <w:rFonts w:eastAsia="Malgun Gothic"/>
           <w:color w:val="000000" w:themeColor="text1"/>
           <w:sz w:val="21"/>
           <w:szCs w:val="22"/>
@@ -540,13 +612,24 @@
       </w:r>
       <w:r>
         <w:rPr>
-          <w:rFonts w:eastAsia="맑은 고딕"/>
-          <w:color w:val="000000" w:themeColor="text1"/>
-          <w:sz w:val="21"/>
-          <w:szCs w:val="22"/>
-          <w:lang w:eastAsia="ko-KR"/>
-        </w:rPr>
-        <w:t>Changchun, CN</w:t>
+          <w:rFonts w:eastAsia="Malgun Gothic"/>
+          <w:color w:val="000000" w:themeColor="text1"/>
+          <w:sz w:val="21"/>
+          <w:szCs w:val="22"/>
+          <w:lang w:eastAsia="ko-KR"/>
+        </w:rPr>
+        <w:t>Changchun,</w:t>
+      </w:r>
+      <w:proofErr w:type="gramEnd"/>
+      <w:r>
+        <w:rPr>
+          <w:rFonts w:eastAsia="Malgun Gothic"/>
+          <w:color w:val="000000" w:themeColor="text1"/>
+          <w:sz w:val="21"/>
+          <w:szCs w:val="22"/>
+          <w:lang w:eastAsia="ko-KR"/>
+        </w:rPr>
+        <w:t xml:space="preserve"> CN</w:t>
       </w:r>
       <w:r>
         <w:rPr>
@@ -560,7 +643,7 @@
       </w:r>
       <w:r>
         <w:rPr>
-          <w:rFonts w:eastAsia="맑은 고딕"/>
+          <w:rFonts w:eastAsia="Malgun Gothic"/>
           <w:b/>
           <w:color w:val="000000" w:themeColor="text1"/>
           <w:sz w:val="21"/>
@@ -571,17 +654,39 @@
       </w:r>
       <w:r>
         <w:rPr>
-          <w:rFonts w:eastAsia="맑은 고딕"/>
-          <w:color w:val="000000" w:themeColor="text1"/>
-          <w:sz w:val="21"/>
-          <w:szCs w:val="22"/>
-          <w:lang w:eastAsia="ko-KR"/>
-        </w:rPr>
-        <w:t>Attended school from elementary to high for 5 years</w:t>
-      </w:r>
-      <w:r>
-        <w:rPr>
-          <w:rFonts w:eastAsia="맑은 고딕"/>
+          <w:rFonts w:eastAsia="Malgun Gothic"/>
+          <w:color w:val="000000" w:themeColor="text1"/>
+          <w:sz w:val="21"/>
+          <w:szCs w:val="22"/>
+          <w:lang w:eastAsia="ko-KR"/>
+        </w:rPr>
+        <w:t xml:space="preserve">Attended school from elementary </w:t>
+      </w:r>
+      <w:proofErr w:type="spellStart"/>
+      <w:r>
+        <w:rPr>
+          <w:rFonts w:eastAsia="Malgun Gothic"/>
+          <w:color w:val="000000" w:themeColor="text1"/>
+          <w:sz w:val="21"/>
+          <w:szCs w:val="22"/>
+          <w:lang w:eastAsia="ko-KR"/>
+        </w:rPr>
+        <w:t>to</w:t>
+      </w:r>
+      <w:proofErr w:type="spellEnd"/>
+      <w:r>
+        <w:rPr>
+          <w:rFonts w:eastAsia="Malgun Gothic"/>
+          <w:color w:val="000000" w:themeColor="text1"/>
+          <w:sz w:val="21"/>
+          <w:szCs w:val="22"/>
+          <w:lang w:eastAsia="ko-KR"/>
+        </w:rPr>
+        <w:t xml:space="preserve"> high for 5 years</w:t>
+      </w:r>
+      <w:r>
+        <w:rPr>
+          <w:rFonts w:eastAsia="Malgun Gothic"/>
           <w:color w:val="000000" w:themeColor="text1"/>
           <w:sz w:val="21"/>
           <w:szCs w:val="22"/>
@@ -591,7 +696,7 @@
       </w:r>
       <w:r>
         <w:rPr>
-          <w:rFonts w:eastAsia="맑은 고딕"/>
+          <w:rFonts w:eastAsia="Malgun Gothic"/>
           <w:color w:val="000000" w:themeColor="text1"/>
           <w:sz w:val="21"/>
           <w:szCs w:val="22"/>
@@ -602,7 +707,7 @@
       </w:r>
       <w:r>
         <w:rPr>
-          <w:rFonts w:eastAsia="맑은 고딕"/>
+          <w:rFonts w:eastAsia="Malgun Gothic"/>
           <w:color w:val="000000" w:themeColor="text1"/>
           <w:sz w:val="21"/>
           <w:szCs w:val="22"/>
@@ -630,7 +735,7 @@
       </w:r>
       <w:r>
         <w:rPr>
-          <w:rFonts w:eastAsia="맑은 고딕"/>
+          <w:rFonts w:eastAsia="Malgun Gothic"/>
           <w:color w:val="000000" w:themeColor="text1"/>
           <w:sz w:val="21"/>
           <w:szCs w:val="22"/>
@@ -640,7 +745,7 @@
       </w:r>
       <w:r>
         <w:rPr>
-          <w:rFonts w:eastAsia="맑은 고딕"/>
+          <w:rFonts w:eastAsia="Malgun Gothic"/>
           <w:color w:val="000000" w:themeColor="text1"/>
           <w:sz w:val="21"/>
           <w:szCs w:val="22"/>
@@ -650,7 +755,7 @@
       </w:r>
       <w:r>
         <w:rPr>
-          <w:rFonts w:eastAsia="맑은 고딕"/>
+          <w:rFonts w:eastAsia="Malgun Gothic"/>
           <w:color w:val="000000" w:themeColor="text1"/>
           <w:sz w:val="21"/>
           <w:szCs w:val="22"/>
@@ -660,7 +765,7 @@
       </w:r>
       <w:r>
         <w:rPr>
-          <w:rFonts w:eastAsia="맑은 고딕"/>
+          <w:rFonts w:eastAsia="Malgun Gothic"/>
           <w:color w:val="000000" w:themeColor="text1"/>
           <w:sz w:val="21"/>
           <w:szCs w:val="22"/>
@@ -670,7 +775,7 @@
       </w:r>
       <w:r>
         <w:rPr>
-          <w:rFonts w:eastAsia="맑은 고딕"/>
+          <w:rFonts w:eastAsia="Malgun Gothic"/>
           <w:color w:val="000000" w:themeColor="text1"/>
           <w:sz w:val="21"/>
           <w:szCs w:val="22"/>
@@ -689,7 +794,7 @@
         <w:jc w:val="both"/>
         <w:outlineLvl w:val="0"/>
         <w:rPr>
-          <w:rFonts w:eastAsia="맑은 고딕"/>
+          <w:rFonts w:eastAsia="Malgun Gothic"/>
           <w:b/>
           <w:color w:val="000000" w:themeColor="text1"/>
           <w:sz w:val="21"/>
@@ -732,7 +837,7 @@
       <w:pPr>
         <w:jc w:val="both"/>
         <w:rPr>
-          <w:rFonts w:eastAsia="맑은 고딕"/>
+          <w:rFonts w:eastAsia="Malgun Gothic"/>
           <w:b/>
           <w:color w:val="000000" w:themeColor="text1"/>
           <w:sz w:val="21"/>
@@ -740,9 +845,10 @@
           <w:lang w:eastAsia="ko-KR"/>
         </w:rPr>
       </w:pPr>
-      <w:r>
-        <w:rPr>
-          <w:rFonts w:eastAsia="맑은 고딕"/>
+      <w:proofErr w:type="spellStart"/>
+      <w:r>
+        <w:rPr>
+          <w:rFonts w:eastAsia="Malgun Gothic"/>
           <w:b/>
           <w:color w:val="000000" w:themeColor="text1"/>
           <w:sz w:val="21"/>
@@ -751,9 +857,10 @@
         </w:rPr>
         <w:t>Dailycar</w:t>
       </w:r>
-      <w:r>
-        <w:rPr>
-          <w:rFonts w:eastAsia="맑은 고딕"/>
+      <w:proofErr w:type="spellEnd"/>
+      <w:r>
+        <w:rPr>
+          <w:rFonts w:eastAsia="Malgun Gothic"/>
           <w:b/>
           <w:color w:val="000000" w:themeColor="text1"/>
           <w:sz w:val="21"/>
@@ -764,7 +871,7 @@
       </w:r>
       <w:r>
         <w:rPr>
-          <w:rFonts w:eastAsia="맑은 고딕"/>
+          <w:rFonts w:eastAsia="Malgun Gothic"/>
           <w:b/>
           <w:color w:val="000000" w:themeColor="text1"/>
           <w:sz w:val="21"/>
@@ -775,7 +882,7 @@
       </w:r>
       <w:r>
         <w:rPr>
-          <w:rFonts w:eastAsia="맑은 고딕"/>
+          <w:rFonts w:eastAsia="Malgun Gothic"/>
           <w:b/>
           <w:color w:val="000000" w:themeColor="text1"/>
           <w:sz w:val="21"/>
@@ -806,7 +913,7 @@
       </w:r>
       <w:r>
         <w:rPr>
-          <w:rFonts w:eastAsia="맑은 고딕"/>
+          <w:rFonts w:eastAsia="Malgun Gothic"/>
           <w:b/>
           <w:color w:val="000000" w:themeColor="text1"/>
           <w:sz w:val="21"/>
@@ -827,7 +934,7 @@
       </w:r>
       <w:r>
         <w:rPr>
-          <w:rFonts w:eastAsia="맑은 고딕"/>
+          <w:rFonts w:eastAsia="Malgun Gothic"/>
           <w:b/>
           <w:color w:val="000000" w:themeColor="text1"/>
           <w:sz w:val="21"/>
@@ -838,7 +945,7 @@
       </w:r>
       <w:r>
         <w:rPr>
-          <w:rFonts w:eastAsia="맑은 고딕"/>
+          <w:rFonts w:eastAsia="Malgun Gothic"/>
           <w:b/>
           <w:color w:val="000000" w:themeColor="text1"/>
           <w:sz w:val="21"/>
@@ -849,7 +956,7 @@
       </w:r>
       <w:r>
         <w:rPr>
-          <w:rFonts w:eastAsia="맑은 고딕"/>
+          <w:rFonts w:eastAsia="Malgun Gothic"/>
           <w:b/>
           <w:color w:val="000000" w:themeColor="text1"/>
           <w:sz w:val="21"/>
@@ -860,7 +967,7 @@
       </w:r>
       <w:r>
         <w:rPr>
-          <w:rFonts w:eastAsia="맑은 고딕"/>
+          <w:rFonts w:eastAsia="Malgun Gothic"/>
           <w:b/>
           <w:color w:val="000000" w:themeColor="text1"/>
           <w:sz w:val="21"/>
@@ -871,7 +978,7 @@
       </w:r>
       <w:r>
         <w:rPr>
-          <w:rFonts w:eastAsia="맑은 고딕"/>
+          <w:rFonts w:eastAsia="Malgun Gothic"/>
           <w:b/>
           <w:color w:val="000000" w:themeColor="text1"/>
           <w:sz w:val="21"/>
@@ -882,7 +989,7 @@
       </w:r>
       <w:r>
         <w:rPr>
-          <w:rFonts w:eastAsia="맑은 고딕"/>
+          <w:rFonts w:eastAsia="Malgun Gothic"/>
           <w:b/>
           <w:color w:val="000000" w:themeColor="text1"/>
           <w:sz w:val="21"/>
@@ -893,7 +1000,7 @@
       </w:r>
       <w:r>
         <w:rPr>
-          <w:rFonts w:eastAsia="맑은 고딕"/>
+          <w:rFonts w:eastAsia="Malgun Gothic"/>
           <w:b/>
           <w:color w:val="000000" w:themeColor="text1"/>
           <w:sz w:val="21"/>
@@ -904,7 +1011,7 @@
       </w:r>
       <w:r>
         <w:rPr>
-          <w:rFonts w:eastAsia="맑은 고딕"/>
+          <w:rFonts w:eastAsia="Malgun Gothic"/>
           <w:b/>
           <w:color w:val="000000" w:themeColor="text1"/>
           <w:sz w:val="21"/>
@@ -914,7 +1021,7 @@
       </w:r>
       <w:r>
         <w:rPr>
-          <w:rFonts w:eastAsia="맑은 고딕"/>
+          <w:rFonts w:eastAsia="Malgun Gothic"/>
           <w:b/>
           <w:color w:val="000000" w:themeColor="text1"/>
           <w:sz w:val="21"/>
@@ -925,7 +1032,7 @@
       </w:r>
       <w:r>
         <w:rPr>
-          <w:rFonts w:eastAsia="맑은 고딕"/>
+          <w:rFonts w:eastAsia="Malgun Gothic"/>
           <w:b/>
           <w:color w:val="000000" w:themeColor="text1"/>
           <w:sz w:val="21"/>
@@ -936,7 +1043,7 @@
       </w:r>
       <w:r>
         <w:rPr>
-          <w:rFonts w:eastAsia="맑은 고딕"/>
+          <w:rFonts w:eastAsia="Malgun Gothic"/>
           <w:color w:val="000000" w:themeColor="text1"/>
           <w:sz w:val="21"/>
           <w:szCs w:val="22"/>
@@ -976,7 +1083,7 @@
       </w:pPr>
       <w:r>
         <w:rPr>
-          <w:rFonts w:eastAsia="맑은 고딕"/>
+          <w:rFonts w:eastAsia="Malgun Gothic"/>
           <w:i/>
           <w:color w:val="000000" w:themeColor="text1"/>
           <w:sz w:val="21"/>
@@ -987,7 +1094,7 @@
       </w:r>
       <w:r>
         <w:rPr>
-          <w:rFonts w:eastAsia="맑은 고딕"/>
+          <w:rFonts w:eastAsia="Malgun Gothic"/>
           <w:i/>
           <w:color w:val="000000" w:themeColor="text1"/>
           <w:sz w:val="21"/>
@@ -998,7 +1105,7 @@
       </w:r>
       <w:r>
         <w:rPr>
-          <w:rFonts w:eastAsia="맑은 고딕"/>
+          <w:rFonts w:eastAsia="Malgun Gothic"/>
           <w:color w:val="000000" w:themeColor="text1"/>
           <w:sz w:val="21"/>
           <w:szCs w:val="22"/>
@@ -1008,7 +1115,7 @@
       </w:r>
       <w:r>
         <w:rPr>
-          <w:rFonts w:eastAsia="맑은 고딕"/>
+          <w:rFonts w:eastAsia="Malgun Gothic"/>
           <w:color w:val="000000" w:themeColor="text1"/>
           <w:sz w:val="21"/>
           <w:szCs w:val="22"/>
@@ -1018,7 +1125,7 @@
       </w:r>
       <w:r>
         <w:rPr>
-          <w:rFonts w:eastAsia="맑은 고딕"/>
+          <w:rFonts w:eastAsia="Malgun Gothic"/>
           <w:color w:val="000000" w:themeColor="text1"/>
           <w:sz w:val="21"/>
           <w:szCs w:val="22"/>
@@ -1028,7 +1135,7 @@
       </w:r>
       <w:r>
         <w:rPr>
-          <w:rFonts w:eastAsia="맑은 고딕"/>
+          <w:rFonts w:eastAsia="Malgun Gothic"/>
           <w:color w:val="000000" w:themeColor="text1"/>
           <w:sz w:val="21"/>
           <w:szCs w:val="22"/>
@@ -1038,7 +1145,7 @@
       </w:r>
       <w:r>
         <w:rPr>
-          <w:rFonts w:eastAsia="맑은 고딕"/>
+          <w:rFonts w:eastAsia="Malgun Gothic"/>
           <w:color w:val="000000" w:themeColor="text1"/>
           <w:sz w:val="21"/>
           <w:szCs w:val="22"/>
@@ -1057,7 +1164,7 @@
       </w:r>
       <w:r>
         <w:rPr>
-          <w:rFonts w:eastAsia="맑은 고딕"/>
+          <w:rFonts w:eastAsia="Malgun Gothic"/>
           <w:color w:val="000000" w:themeColor="text1"/>
           <w:sz w:val="21"/>
           <w:szCs w:val="22"/>
@@ -1076,7 +1183,7 @@
       </w:r>
       <w:r>
         <w:rPr>
-          <w:rFonts w:eastAsia="맑은 고딕"/>
+          <w:rFonts w:eastAsia="Malgun Gothic"/>
           <w:color w:val="000000" w:themeColor="text1"/>
           <w:sz w:val="21"/>
           <w:szCs w:val="22"/>
@@ -1118,7 +1225,7 @@
           <w:szCs w:val="20"/>
           <w:lang w:eastAsia="ko-KR"/>
         </w:rPr>
-        <w:t xml:space="preserve">Led Digital Advertising(DA) and worked on its efficiency analysis including budget planning and distribution strategy and directed various ad operation on </w:t>
+        <w:t>Led Digital Advertising</w:t>
       </w:r>
       <w:r>
         <w:rPr>
@@ -1127,7 +1234,83 @@
           <w:szCs w:val="20"/>
           <w:lang w:eastAsia="ko-KR"/>
         </w:rPr>
-        <w:t xml:space="preserve">Facebook, Google Adwords, Naver </w:t>
+        <w:t xml:space="preserve"> </w:t>
+      </w:r>
+      <w:r>
+        <w:rPr>
+          <w:color w:val="000000" w:themeColor="text1"/>
+          <w:sz w:val="20"/>
+          <w:szCs w:val="20"/>
+          <w:lang w:eastAsia="ko-KR"/>
+        </w:rPr>
+        <w:t>(DA) and worked on its efficiency analysis including budget planning and distribution strategy and directed various ad operation</w:t>
+      </w:r>
+      <w:r>
+        <w:rPr>
+          <w:color w:val="000000" w:themeColor="text1"/>
+          <w:sz w:val="20"/>
+          <w:szCs w:val="20"/>
+          <w:lang w:eastAsia="ko-KR"/>
+        </w:rPr>
+        <w:t>s</w:t>
+      </w:r>
+      <w:r>
+        <w:rPr>
+          <w:color w:val="000000" w:themeColor="text1"/>
+          <w:sz w:val="20"/>
+          <w:szCs w:val="20"/>
+          <w:lang w:eastAsia="ko-KR"/>
+        </w:rPr>
+        <w:t xml:space="preserve"> on </w:t>
+      </w:r>
+      <w:r>
+        <w:rPr>
+          <w:color w:val="000000" w:themeColor="text1"/>
+          <w:sz w:val="20"/>
+          <w:szCs w:val="20"/>
+          <w:lang w:eastAsia="ko-KR"/>
+        </w:rPr>
+        <w:t xml:space="preserve">Facebook, Google </w:t>
+      </w:r>
+      <w:proofErr w:type="spellStart"/>
+      <w:r>
+        <w:rPr>
+          <w:color w:val="000000" w:themeColor="text1"/>
+          <w:sz w:val="20"/>
+          <w:szCs w:val="20"/>
+          <w:lang w:eastAsia="ko-KR"/>
+        </w:rPr>
+        <w:t>Adwords</w:t>
+      </w:r>
+      <w:proofErr w:type="spellEnd"/>
+      <w:r>
+        <w:rPr>
+          <w:color w:val="000000" w:themeColor="text1"/>
+          <w:sz w:val="20"/>
+          <w:szCs w:val="20"/>
+          <w:lang w:eastAsia="ko-KR"/>
+        </w:rPr>
+        <w:t xml:space="preserve">, </w:t>
+      </w:r>
+      <w:proofErr w:type="spellStart"/>
+      <w:r>
+        <w:rPr>
+          <w:color w:val="000000" w:themeColor="text1"/>
+          <w:sz w:val="20"/>
+          <w:szCs w:val="20"/>
+          <w:lang w:eastAsia="ko-KR"/>
+        </w:rPr>
+        <w:t>Naver</w:t>
+      </w:r>
+      <w:proofErr w:type="spellEnd"/>
+      <w:r>
+        <w:rPr>
+          <w:color w:val="000000" w:themeColor="text1"/>
+          <w:sz w:val="20"/>
+          <w:szCs w:val="20"/>
+          <w:lang w:eastAsia="ko-KR"/>
+        </w:rPr>
+        <w:t xml:space="preserve"> </w:t>
       </w:r>
       <w:r>
         <w:rPr>
@@ -1190,7 +1373,7 @@
           <w:sz w:val="21"/>
           <w:lang w:eastAsia="ko-KR"/>
         </w:rPr>
-        <w:t xml:space="preserve">Worked cohesively with </w:t>
+        <w:t xml:space="preserve">Worked </w:t>
       </w:r>
       <w:r>
         <w:rPr>
@@ -1199,6 +1382,24 @@
           <w:sz w:val="21"/>
           <w:lang w:eastAsia="ko-KR"/>
         </w:rPr>
+        <w:t>closely</w:t>
+      </w:r>
+      <w:r>
+        <w:rPr>
+          <w:rFonts w:eastAsiaTheme="minorEastAsia"/>
+          <w:color w:val="000000" w:themeColor="text1"/>
+          <w:sz w:val="21"/>
+          <w:lang w:eastAsia="ko-KR"/>
+        </w:rPr>
+        <w:t xml:space="preserve"> with </w:t>
+      </w:r>
+      <w:r>
+        <w:rPr>
+          <w:rFonts w:eastAsiaTheme="minorEastAsia"/>
+          <w:color w:val="000000" w:themeColor="text1"/>
+          <w:sz w:val="21"/>
+          <w:lang w:eastAsia="ko-KR"/>
+        </w:rPr>
         <w:t xml:space="preserve">the </w:t>
       </w:r>
       <w:r>
@@ -1217,7 +1418,47 @@
           <w:sz w:val="21"/>
           <w:lang w:eastAsia="ko-KR"/>
         </w:rPr>
-        <w:t xml:space="preserve"> PR department to formulate eye-</w:t>
+        <w:t xml:space="preserve"> PR department</w:t>
+      </w:r>
+      <w:r>
+        <w:rPr>
+          <w:rFonts w:eastAsiaTheme="minorEastAsia"/>
+          <w:color w:val="000000" w:themeColor="text1"/>
+          <w:sz w:val="21"/>
+          <w:lang w:eastAsia="ko-KR"/>
+        </w:rPr>
+        <w:t xml:space="preserve"> (from which </w:t>
+      </w:r>
+      <w:proofErr w:type="spellStart"/>
+      <w:proofErr w:type="gramStart"/>
+      <w:r>
+        <w:rPr>
+          <w:rFonts w:eastAsiaTheme="minorEastAsia"/>
+          <w:color w:val="000000" w:themeColor="text1"/>
+          <w:sz w:val="21"/>
+          <w:lang w:eastAsia="ko-KR"/>
+        </w:rPr>
+        <w:t>company?where</w:t>
+      </w:r>
+      <w:proofErr w:type="spellEnd"/>
+      <w:proofErr w:type="gramEnd"/>
+      <w:r>
+        <w:rPr>
+          <w:rFonts w:eastAsiaTheme="minorEastAsia"/>
+          <w:color w:val="000000" w:themeColor="text1"/>
+          <w:sz w:val="21"/>
+          <w:lang w:eastAsia="ko-KR"/>
+        </w:rPr>
+        <w:t>?)</w:t>
+      </w:r>
+      <w:r>
+        <w:rPr>
+          <w:rFonts w:eastAsiaTheme="minorEastAsia"/>
+          <w:color w:val="000000" w:themeColor="text1"/>
+          <w:sz w:val="21"/>
+          <w:lang w:eastAsia="ko-KR"/>
+        </w:rPr>
+        <w:t xml:space="preserve"> to formulate eye-</w:t>
       </w:r>
       <w:r>
         <w:rPr>
@@ -1442,52 +1683,43 @@
           <w:szCs w:val="22"/>
           <w:lang w:eastAsia="ko-KR"/>
         </w:rPr>
-        <w:t xml:space="preserve">identifying </w:t>
-      </w:r>
-      <w:r>
-        <w:rPr>
-          <w:color w:val="000000" w:themeColor="text1"/>
-          <w:sz w:val="21"/>
-          <w:szCs w:val="22"/>
-          <w:lang w:eastAsia="ko-KR"/>
-        </w:rPr>
-        <w:t xml:space="preserve">the </w:t>
-      </w:r>
-      <w:r>
-        <w:rPr>
-          <w:color w:val="000000" w:themeColor="text1"/>
-          <w:sz w:val="21"/>
-          <w:szCs w:val="22"/>
-          <w:lang w:eastAsia="ko-KR"/>
-        </w:rPr>
-        <w:t>global automotive industry and mo</w:t>
-      </w:r>
-      <w:r>
-        <w:rPr>
-          <w:color w:val="000000" w:themeColor="text1"/>
-          <w:sz w:val="21"/>
-          <w:szCs w:val="22"/>
-          <w:lang w:eastAsia="ko-KR"/>
-        </w:rPr>
-        <w:t xml:space="preserve">nitoring performance by </w:t>
-      </w:r>
-      <w:r>
-        <w:rPr>
-          <w:color w:val="000000" w:themeColor="text1"/>
-          <w:sz w:val="21"/>
-          <w:szCs w:val="22"/>
-          <w:lang w:eastAsia="ko-KR"/>
-        </w:rPr>
-        <w:t xml:space="preserve">a </w:t>
-      </w:r>
-      <w:r>
-        <w:rPr>
-          <w:color w:val="000000" w:themeColor="text1"/>
-          <w:sz w:val="21"/>
-          <w:szCs w:val="22"/>
-          <w:lang w:eastAsia="ko-KR"/>
-        </w:rPr>
-        <w:t>company</w:t>
+        <w:t>mo</w:t>
+      </w:r>
+      <w:r>
+        <w:rPr>
+          <w:color w:val="000000" w:themeColor="text1"/>
+          <w:sz w:val="21"/>
+          <w:szCs w:val="22"/>
+          <w:lang w:eastAsia="ko-KR"/>
+        </w:rPr>
+        <w:t>nitoring</w:t>
+      </w:r>
+      <w:r>
+        <w:rPr>
+          <w:color w:val="000000" w:themeColor="text1"/>
+          <w:sz w:val="21"/>
+          <w:szCs w:val="22"/>
+          <w:lang w:eastAsia="ko-KR"/>
+        </w:rPr>
+        <w:t xml:space="preserve"> global automotive industry and</w:t>
+      </w:r>
+      <w:r>
+        <w:rPr>
+          <w:color w:val="000000" w:themeColor="text1"/>
+          <w:sz w:val="21"/>
+          <w:szCs w:val="22"/>
+          <w:lang w:eastAsia="ko-KR"/>
+        </w:rPr>
+        <w:t xml:space="preserve"> performance </w:t>
+      </w:r>
+      <w:r>
+        <w:rPr>
+          <w:color w:val="000000" w:themeColor="text1"/>
+          <w:sz w:val="21"/>
+          <w:szCs w:val="22"/>
+          <w:lang w:eastAsia="ko-KR"/>
+        </w:rPr>
+        <w:t>of different</w:t>
       </w:r>
       <w:r>
         <w:rPr>
@@ -1497,6 +1729,24 @@
           <w:lang w:eastAsia="ko-KR"/>
         </w:rPr>
         <w:t xml:space="preserve"> </w:t>
+      </w:r>
+      <w:r>
+        <w:rPr>
+          <w:color w:val="000000" w:themeColor="text1"/>
+          <w:sz w:val="21"/>
+          <w:szCs w:val="22"/>
+          <w:lang w:eastAsia="ko-KR"/>
+        </w:rPr>
+        <w:t>compan</w:t>
+      </w:r>
+      <w:r>
+        <w:rPr>
+          <w:color w:val="000000" w:themeColor="text1"/>
+          <w:sz w:val="21"/>
+          <w:szCs w:val="22"/>
+          <w:lang w:eastAsia="ko-KR"/>
+        </w:rPr>
+        <w:t>ies</w:t>
       </w:r>
     </w:p>
     <w:p>
@@ -1523,7 +1773,106 @@
           <w:szCs w:val="22"/>
           <w:lang w:eastAsia="ko-KR"/>
         </w:rPr>
-        <w:t>Developed translation skills from English into Korean (vice versa) and from Chinese into Korea (vice versa)</w:t>
+        <w:t xml:space="preserve">Developed translation skills </w:t>
+      </w:r>
+      <w:r>
+        <w:rPr>
+          <w:color w:val="000000" w:themeColor="text1"/>
+          <w:sz w:val="21"/>
+          <w:szCs w:val="22"/>
+          <w:lang w:eastAsia="ko-KR"/>
+        </w:rPr>
+        <w:t>between</w:t>
+      </w:r>
+      <w:r>
+        <w:rPr>
+          <w:color w:val="000000" w:themeColor="text1"/>
+          <w:sz w:val="21"/>
+          <w:szCs w:val="22"/>
+          <w:lang w:eastAsia="ko-KR"/>
+        </w:rPr>
+        <w:t xml:space="preserve"> English </w:t>
+      </w:r>
+      <w:r>
+        <w:rPr>
+          <w:color w:val="000000" w:themeColor="text1"/>
+          <w:sz w:val="21"/>
+          <w:szCs w:val="22"/>
+          <w:lang w:eastAsia="ko-KR"/>
+        </w:rPr>
+        <w:t>and</w:t>
+      </w:r>
+      <w:r>
+        <w:rPr>
+          <w:color w:val="000000" w:themeColor="text1"/>
+          <w:sz w:val="21"/>
+          <w:szCs w:val="22"/>
+          <w:lang w:eastAsia="ko-KR"/>
+        </w:rPr>
+        <w:t xml:space="preserve"> Korean</w:t>
+      </w:r>
+      <w:r>
+        <w:rPr>
+          <w:color w:val="000000" w:themeColor="text1"/>
+          <w:sz w:val="21"/>
+          <w:szCs w:val="22"/>
+          <w:lang w:eastAsia="ko-KR"/>
+        </w:rPr>
+        <w:t>,</w:t>
+      </w:r>
+      <w:r>
+        <w:rPr>
+          <w:color w:val="000000" w:themeColor="text1"/>
+          <w:sz w:val="21"/>
+          <w:szCs w:val="22"/>
+          <w:lang w:eastAsia="ko-KR"/>
+        </w:rPr>
+        <w:t xml:space="preserve"> and </w:t>
+      </w:r>
+      <w:r>
+        <w:rPr>
+          <w:color w:val="000000" w:themeColor="text1"/>
+          <w:sz w:val="21"/>
+          <w:szCs w:val="22"/>
+          <w:lang w:eastAsia="ko-KR"/>
+        </w:rPr>
+        <w:t xml:space="preserve">between </w:t>
+      </w:r>
+      <w:r>
+        <w:rPr>
+          <w:color w:val="000000" w:themeColor="text1"/>
+          <w:sz w:val="21"/>
+          <w:szCs w:val="22"/>
+          <w:lang w:eastAsia="ko-KR"/>
+        </w:rPr>
+        <w:t xml:space="preserve">Chinese </w:t>
+      </w:r>
+      <w:r>
+        <w:rPr>
+          <w:color w:val="000000" w:themeColor="text1"/>
+          <w:sz w:val="21"/>
+          <w:szCs w:val="22"/>
+          <w:lang w:eastAsia="ko-KR"/>
+        </w:rPr>
+        <w:t>and</w:t>
+      </w:r>
+      <w:r>
+        <w:rPr>
+          <w:color w:val="000000" w:themeColor="text1"/>
+          <w:sz w:val="21"/>
+          <w:szCs w:val="22"/>
+          <w:lang w:eastAsia="ko-KR"/>
+        </w:rPr>
+        <w:t xml:space="preserve"> Korea</w:t>
+      </w:r>
+      <w:r>
+        <w:rPr>
+          <w:color w:val="000000" w:themeColor="text1"/>
+          <w:sz w:val="21"/>
+          <w:szCs w:val="22"/>
+          <w:lang w:eastAsia="ko-KR"/>
+        </w:rPr>
+        <w:t>n</w:t>
       </w:r>
     </w:p>
     <w:p>
@@ -1559,7 +1908,65 @@
           <w:szCs w:val="20"/>
           <w:lang w:eastAsia="ko-KR"/>
         </w:rPr>
-        <w:t xml:space="preserve">orked closely with agencies to establish influencers marketing strategies for Kakao, Naver, and Facebook </w:t>
+        <w:t xml:space="preserve">orked closely with agencies to establish influencers marketing strategies for </w:t>
+      </w:r>
+      <w:proofErr w:type="spellStart"/>
+      <w:r>
+        <w:rPr>
+          <w:color w:val="000000" w:themeColor="text1"/>
+          <w:sz w:val="20"/>
+          <w:szCs w:val="20"/>
+          <w:lang w:eastAsia="ko-KR"/>
+        </w:rPr>
+        <w:t>Kakao</w:t>
+      </w:r>
+      <w:proofErr w:type="spellEnd"/>
+      <w:r>
+        <w:rPr>
+          <w:color w:val="000000" w:themeColor="text1"/>
+          <w:sz w:val="20"/>
+          <w:szCs w:val="20"/>
+          <w:lang w:eastAsia="ko-KR"/>
+        </w:rPr>
+        <w:t xml:space="preserve">, </w:t>
+      </w:r>
+      <w:proofErr w:type="spellStart"/>
+      <w:r>
+        <w:rPr>
+          <w:color w:val="000000" w:themeColor="text1"/>
+          <w:sz w:val="20"/>
+          <w:szCs w:val="20"/>
+          <w:lang w:eastAsia="ko-KR"/>
+        </w:rPr>
+        <w:t>Naver</w:t>
+      </w:r>
+      <w:proofErr w:type="spellEnd"/>
+      <w:r>
+        <w:rPr>
+          <w:color w:val="000000" w:themeColor="text1"/>
+          <w:sz w:val="20"/>
+          <w:szCs w:val="20"/>
+          <w:lang w:eastAsia="ko-KR"/>
+        </w:rPr>
+        <w:t xml:space="preserve">, and Facebook </w:t>
+      </w:r>
+      <w:r>
+        <w:rPr>
+          <w:color w:val="000000" w:themeColor="text1"/>
+          <w:sz w:val="20"/>
+          <w:szCs w:val="20"/>
+          <w:lang w:eastAsia="ko-KR"/>
+        </w:rPr>
+        <w:t>p</w:t>
+      </w:r>
+      <w:r>
+        <w:rPr>
+          <w:color w:val="000000" w:themeColor="text1"/>
+          <w:sz w:val="20"/>
+          <w:szCs w:val="20"/>
+          <w:lang w:eastAsia="ko-KR"/>
+        </w:rPr>
+        <w:t>latforms</w:t>
       </w:r>
     </w:p>
     <w:p>
@@ -1595,25 +2002,128 @@
           <w:szCs w:val="22"/>
           <w:lang w:eastAsia="ko-KR"/>
         </w:rPr>
-        <w:t>anned strategies for</w:t>
-      </w:r>
-      <w:r>
-        <w:rPr>
-          <w:color w:val="000000" w:themeColor="text1"/>
-          <w:sz w:val="21"/>
-          <w:szCs w:val="22"/>
-          <w:lang w:eastAsia="ko-KR"/>
-        </w:rPr>
-        <w:t xml:space="preserve"> formulating article to be exposed on the main section</w:t>
-      </w:r>
-      <w:r>
-        <w:rPr>
-          <w:color w:val="000000" w:themeColor="text1"/>
-          <w:sz w:val="21"/>
-          <w:szCs w:val="22"/>
-          <w:lang w:eastAsia="ko-KR"/>
-        </w:rPr>
-        <w:t xml:space="preserve"> of Naver and Kakao portal</w:t>
+        <w:t xml:space="preserve">anned strategies </w:t>
+      </w:r>
+      <w:r>
+        <w:rPr>
+          <w:color w:val="000000" w:themeColor="text1"/>
+          <w:sz w:val="21"/>
+          <w:szCs w:val="22"/>
+          <w:lang w:eastAsia="ko-KR"/>
+        </w:rPr>
+        <w:t>to expose</w:t>
+      </w:r>
+      <w:r>
+        <w:rPr>
+          <w:color w:val="000000" w:themeColor="text1"/>
+          <w:sz w:val="21"/>
+          <w:szCs w:val="22"/>
+          <w:lang w:eastAsia="ko-KR"/>
+        </w:rPr>
+        <w:t xml:space="preserve"> article</w:t>
+      </w:r>
+      <w:r>
+        <w:rPr>
+          <w:color w:val="000000" w:themeColor="text1"/>
+          <w:sz w:val="21"/>
+          <w:szCs w:val="22"/>
+          <w:lang w:eastAsia="ko-KR"/>
+        </w:rPr>
+        <w:t>s</w:t>
+      </w:r>
+      <w:r>
+        <w:rPr>
+          <w:color w:val="000000" w:themeColor="text1"/>
+          <w:sz w:val="21"/>
+          <w:szCs w:val="22"/>
+          <w:lang w:eastAsia="ko-KR"/>
+        </w:rPr>
+        <w:t xml:space="preserve"> </w:t>
+      </w:r>
+      <w:r>
+        <w:rPr>
+          <w:color w:val="000000" w:themeColor="text1"/>
+          <w:sz w:val="21"/>
+          <w:szCs w:val="22"/>
+          <w:lang w:eastAsia="ko-KR"/>
+        </w:rPr>
+        <w:t>to</w:t>
+      </w:r>
+      <w:r>
+        <w:rPr>
+          <w:color w:val="000000" w:themeColor="text1"/>
+          <w:sz w:val="21"/>
+          <w:szCs w:val="22"/>
+          <w:lang w:eastAsia="ko-KR"/>
+        </w:rPr>
+        <w:t xml:space="preserve"> the main section</w:t>
+      </w:r>
+      <w:r>
+        <w:rPr>
+          <w:color w:val="000000" w:themeColor="text1"/>
+          <w:sz w:val="21"/>
+          <w:szCs w:val="22"/>
+          <w:lang w:eastAsia="ko-KR"/>
+        </w:rPr>
+        <w:t xml:space="preserve"> o</w:t>
+      </w:r>
+      <w:r>
+        <w:rPr>
+          <w:color w:val="000000" w:themeColor="text1"/>
+          <w:sz w:val="21"/>
+          <w:szCs w:val="22"/>
+          <w:lang w:eastAsia="ko-KR"/>
+        </w:rPr>
+        <w:t>n</w:t>
+      </w:r>
+      <w:r>
+        <w:rPr>
+          <w:color w:val="000000" w:themeColor="text1"/>
+          <w:sz w:val="21"/>
+          <w:szCs w:val="22"/>
+          <w:lang w:eastAsia="ko-KR"/>
+        </w:rPr>
+        <w:t xml:space="preserve"> </w:t>
+      </w:r>
+      <w:proofErr w:type="spellStart"/>
+      <w:r>
+        <w:rPr>
+          <w:color w:val="000000" w:themeColor="text1"/>
+          <w:sz w:val="21"/>
+          <w:szCs w:val="22"/>
+          <w:lang w:eastAsia="ko-KR"/>
+        </w:rPr>
+        <w:t>Naver</w:t>
+      </w:r>
+      <w:proofErr w:type="spellEnd"/>
+      <w:r>
+        <w:rPr>
+          <w:color w:val="000000" w:themeColor="text1"/>
+          <w:sz w:val="21"/>
+          <w:szCs w:val="22"/>
+          <w:lang w:eastAsia="ko-KR"/>
+        </w:rPr>
+        <w:t xml:space="preserve"> and </w:t>
+      </w:r>
+      <w:proofErr w:type="spellStart"/>
+      <w:r>
+        <w:rPr>
+          <w:color w:val="000000" w:themeColor="text1"/>
+          <w:sz w:val="21"/>
+          <w:szCs w:val="22"/>
+          <w:lang w:eastAsia="ko-KR"/>
+        </w:rPr>
+        <w:t>Kakao</w:t>
+      </w:r>
+      <w:proofErr w:type="spellEnd"/>
+      <w:r>
+        <w:rPr>
+          <w:color w:val="000000" w:themeColor="text1"/>
+          <w:sz w:val="21"/>
+          <w:szCs w:val="22"/>
+          <w:lang w:eastAsia="ko-KR"/>
+        </w:rPr>
+        <w:t xml:space="preserve"> portal</w:t>
       </w:r>
       <w:r>
         <w:rPr>
@@ -1627,18 +2137,32 @@
     </w:p>
     <w:p>
       <w:pPr>
+        <w:widowControl w:val="0"/>
+        <w:suppressAutoHyphens/>
+        <w:ind w:left="360"/>
+        <w:textAlignment w:val="baseline"/>
+        <w:rPr>
+          <w:color w:val="000000" w:themeColor="text1"/>
+          <w:sz w:val="20"/>
+          <w:szCs w:val="20"/>
+          <w:lang w:eastAsia="ko-KR"/>
+        </w:rPr>
+      </w:pPr>
+    </w:p>
+    <w:p>
+      <w:pPr>
         <w:jc w:val="both"/>
         <w:rPr>
-          <w:rFonts w:eastAsia="맑은 고딕"/>
-          <w:color w:val="000000" w:themeColor="text1"/>
-          <w:sz w:val="21"/>
-          <w:szCs w:val="22"/>
-          <w:lang w:eastAsia="ko-KR"/>
-        </w:rPr>
-      </w:pPr>
-      <w:r>
-        <w:rPr>
-          <w:rFonts w:eastAsia="맑은 고딕"/>
+          <w:rFonts w:eastAsia="Malgun Gothic"/>
+          <w:color w:val="000000" w:themeColor="text1"/>
+          <w:sz w:val="21"/>
+          <w:szCs w:val="22"/>
+          <w:lang w:eastAsia="ko-KR"/>
+        </w:rPr>
+      </w:pPr>
+      <w:r>
+        <w:rPr>
+          <w:rFonts w:eastAsia="Malgun Gothic"/>
           <w:i/>
           <w:color w:val="000000" w:themeColor="text1"/>
           <w:sz w:val="21"/>
@@ -1648,7 +2172,7 @@
       </w:r>
       <w:r>
         <w:rPr>
-          <w:rFonts w:eastAsia="맑은 고딕"/>
+          <w:rFonts w:eastAsia="Malgun Gothic"/>
           <w:i/>
           <w:color w:val="000000" w:themeColor="text1"/>
           <w:sz w:val="21"/>
@@ -1658,7 +2182,7 @@
       </w:r>
       <w:r>
         <w:rPr>
-          <w:rFonts w:eastAsia="맑은 고딕"/>
+          <w:rFonts w:eastAsia="Malgun Gothic"/>
           <w:color w:val="000000" w:themeColor="text1"/>
           <w:sz w:val="21"/>
           <w:szCs w:val="22"/>
@@ -1668,7 +2192,7 @@
       </w:r>
       <w:r>
         <w:rPr>
-          <w:rFonts w:eastAsia="맑은 고딕"/>
+          <w:rFonts w:eastAsia="Malgun Gothic"/>
           <w:color w:val="000000" w:themeColor="text1"/>
           <w:sz w:val="21"/>
           <w:szCs w:val="22"/>
@@ -1678,7 +2202,7 @@
       </w:r>
       <w:r>
         <w:rPr>
-          <w:rFonts w:eastAsia="맑은 고딕"/>
+          <w:rFonts w:eastAsia="Malgun Gothic"/>
           <w:color w:val="000000" w:themeColor="text1"/>
           <w:sz w:val="21"/>
           <w:szCs w:val="22"/>
@@ -1688,7 +2212,7 @@
       </w:r>
       <w:r>
         <w:rPr>
-          <w:rFonts w:eastAsia="맑은 고딕"/>
+          <w:rFonts w:eastAsia="Malgun Gothic"/>
           <w:color w:val="000000" w:themeColor="text1"/>
           <w:sz w:val="21"/>
           <w:szCs w:val="22"/>
@@ -1698,7 +2222,7 @@
       </w:r>
       <w:r>
         <w:rPr>
-          <w:rFonts w:eastAsia="맑은 고딕"/>
+          <w:rFonts w:eastAsia="Malgun Gothic"/>
           <w:color w:val="000000" w:themeColor="text1"/>
           <w:sz w:val="21"/>
           <w:szCs w:val="22"/>
@@ -1708,7 +2232,7 @@
       </w:r>
       <w:r>
         <w:rPr>
-          <w:rFonts w:eastAsia="맑은 고딕"/>
+          <w:rFonts w:eastAsia="Malgun Gothic"/>
           <w:color w:val="000000" w:themeColor="text1"/>
           <w:sz w:val="21"/>
           <w:szCs w:val="22"/>
@@ -1719,7 +2243,7 @@
       </w:r>
       <w:r>
         <w:rPr>
-          <w:rFonts w:eastAsia="맑은 고딕"/>
+          <w:rFonts w:eastAsia="Malgun Gothic"/>
           <w:color w:val="000000" w:themeColor="text1"/>
           <w:sz w:val="21"/>
           <w:lang w:eastAsia="ko-KR"/>
@@ -1737,7 +2261,7 @@
       </w:r>
       <w:r>
         <w:rPr>
-          <w:rFonts w:eastAsia="맑은 고딕"/>
+          <w:rFonts w:eastAsia="Malgun Gothic"/>
           <w:color w:val="000000" w:themeColor="text1"/>
           <w:sz w:val="21"/>
           <w:lang w:eastAsia="ko-KR"/>
@@ -1755,7 +2279,7 @@
       </w:r>
       <w:r>
         <w:rPr>
-          <w:rFonts w:eastAsia="맑은 고딕"/>
+          <w:rFonts w:eastAsia="Malgun Gothic"/>
           <w:color w:val="000000" w:themeColor="text1"/>
           <w:sz w:val="21"/>
           <w:lang w:eastAsia="ko-KR"/>
@@ -1764,7 +2288,7 @@
       </w:r>
       <w:r>
         <w:rPr>
-          <w:rFonts w:eastAsia="맑은 고딕"/>
+          <w:rFonts w:eastAsia="Malgun Gothic"/>
           <w:color w:val="000000" w:themeColor="text1"/>
           <w:sz w:val="21"/>
           <w:szCs w:val="22"/>
@@ -1774,7 +2298,7 @@
       </w:r>
       <w:r>
         <w:rPr>
-          <w:rFonts w:eastAsia="맑은 고딕"/>
+          <w:rFonts w:eastAsia="Malgun Gothic"/>
           <w:color w:val="000000" w:themeColor="text1"/>
           <w:sz w:val="21"/>
           <w:szCs w:val="22"/>
@@ -1784,7 +2308,7 @@
       </w:r>
       <w:r>
         <w:rPr>
-          <w:rFonts w:eastAsia="맑은 고딕"/>
+          <w:rFonts w:eastAsia="Malgun Gothic"/>
           <w:color w:val="000000" w:themeColor="text1"/>
           <w:sz w:val="21"/>
           <w:szCs w:val="22"/>
@@ -1794,7 +2318,7 @@
       </w:r>
       <w:r>
         <w:rPr>
-          <w:rFonts w:eastAsia="맑은 고딕"/>
+          <w:rFonts w:eastAsia="Malgun Gothic"/>
           <w:color w:val="000000" w:themeColor="text1"/>
           <w:sz w:val="21"/>
           <w:szCs w:val="22"/>
@@ -1804,7 +2328,7 @@
       </w:r>
       <w:r>
         <w:rPr>
-          <w:rFonts w:eastAsia="맑은 고딕"/>
+          <w:rFonts w:eastAsia="Malgun Gothic"/>
           <w:color w:val="000000" w:themeColor="text1"/>
           <w:sz w:val="21"/>
           <w:lang w:eastAsia="ko-KR"/>
@@ -1823,7 +2347,7 @@
         <w:ind w:left="360"/>
         <w:textAlignment w:val="baseline"/>
         <w:rPr>
-          <w:rFonts w:eastAsia="맑은 고딕"/>
+          <w:rFonts w:eastAsia="Malgun Gothic"/>
           <w:color w:val="000000" w:themeColor="text1"/>
           <w:sz w:val="21"/>
           <w:szCs w:val="22"/>
@@ -1900,6 +2424,15 @@
           <w:sz w:val="21"/>
           <w:szCs w:val="22"/>
         </w:rPr>
+        <w:t xml:space="preserve"> (for what?)</w:t>
+      </w:r>
+      <w:r>
+        <w:rPr>
+          <w:rFonts w:eastAsia="Times New Roman"/>
+          <w:color w:val="000000"/>
+          <w:sz w:val="21"/>
+          <w:szCs w:val="22"/>
+        </w:rPr>
         <w:t xml:space="preserve"> and </w:t>
       </w:r>
       <w:r>
@@ -1909,27 +2442,7 @@
           <w:sz w:val="21"/>
           <w:szCs w:val="22"/>
         </w:rPr>
-        <w:t xml:space="preserve">achieved </w:t>
-      </w:r>
-      <w:r>
-        <w:rPr>
-          <w:rFonts w:eastAsia="Times New Roman"/>
-          <w:color w:val="000000"/>
-          <w:sz w:val="21"/>
-          <w:szCs w:val="22"/>
-        </w:rPr>
-        <w:t>successfully</w:t>
-      </w:r>
-      <w:bookmarkStart w:id="0" w:name="_GoBack"/>
-      <w:bookmarkEnd w:id="0"/>
-      <w:r>
-        <w:rPr>
-          <w:rFonts w:eastAsia="Times New Roman"/>
-          <w:color w:val="000000"/>
-          <w:sz w:val="21"/>
-          <w:szCs w:val="22"/>
-        </w:rPr>
-        <w:t xml:space="preserve"> the competition’s sustainability by holding</w:t>
+        <w:t>achieved the competition’s sustainability by holding</w:t>
       </w:r>
       <w:r>
         <w:rPr>
@@ -1988,7 +2501,7 @@
         <w:ind w:left="360"/>
         <w:textAlignment w:val="baseline"/>
         <w:rPr>
-          <w:rFonts w:eastAsia="맑은 고딕"/>
+          <w:rFonts w:eastAsia="Malgun Gothic"/>
           <w:color w:val="000000" w:themeColor="text1"/>
           <w:sz w:val="21"/>
           <w:szCs w:val="22"/>
@@ -2038,7 +2551,27 @@
           <w:sz w:val="21"/>
           <w:szCs w:val="22"/>
         </w:rPr>
-        <w:t xml:space="preserve"> the Car Design Competition in Google Adwords, Press Release, and Facebook Ads </w:t>
+        <w:t xml:space="preserve"> the Car Design Competition in Google </w:t>
+      </w:r>
+      <w:proofErr w:type="spellStart"/>
+      <w:r>
+        <w:rPr>
+          <w:rFonts w:eastAsia="Times New Roman"/>
+          <w:color w:val="000000"/>
+          <w:sz w:val="21"/>
+          <w:szCs w:val="22"/>
+        </w:rPr>
+        <w:t>Adwords</w:t>
+      </w:r>
+      <w:proofErr w:type="spellEnd"/>
+      <w:r>
+        <w:rPr>
+          <w:rFonts w:eastAsia="Times New Roman"/>
+          <w:color w:val="000000"/>
+          <w:sz w:val="21"/>
+          <w:szCs w:val="22"/>
+        </w:rPr>
+        <w:t xml:space="preserve">, Press Release, and Facebook Ads </w:t>
       </w:r>
       <w:r>
         <w:rPr>
@@ -2119,25 +2652,25 @@
           <w:sz w:val="21"/>
           <w:szCs w:val="22"/>
         </w:rPr>
-        <w:t xml:space="preserve"> to the competition</w:t>
-      </w:r>
-      <w:r>
-        <w:rPr>
-          <w:rFonts w:eastAsia="Times New Roman"/>
-          <w:color w:val="000000"/>
-          <w:sz w:val="21"/>
-          <w:szCs w:val="22"/>
-        </w:rPr>
-        <w:t xml:space="preserve"> with organizing </w:t>
-      </w:r>
-      <w:r>
-        <w:rPr>
-          <w:rFonts w:eastAsia="Times New Roman"/>
-          <w:color w:val="000000"/>
-          <w:sz w:val="21"/>
-          <w:szCs w:val="22"/>
-        </w:rPr>
-        <w:t xml:space="preserve">its foundation </w:t>
+        <w:t xml:space="preserve"> </w:t>
+      </w:r>
+      <w:r>
+        <w:rPr>
+          <w:rFonts w:eastAsia="Times New Roman"/>
+          <w:color w:val="000000"/>
+          <w:sz w:val="21"/>
+          <w:szCs w:val="22"/>
+        </w:rPr>
+        <w:t>for</w:t>
+      </w:r>
+      <w:r>
+        <w:rPr>
+          <w:rFonts w:eastAsia="Times New Roman"/>
+          <w:color w:val="000000"/>
+          <w:sz w:val="21"/>
+          <w:szCs w:val="22"/>
+        </w:rPr>
+        <w:t xml:space="preserve"> the competition</w:t>
       </w:r>
     </w:p>
     <w:p>
@@ -2151,52 +2684,112 @@
         <w:ind w:left="360"/>
         <w:textAlignment w:val="baseline"/>
         <w:rPr>
-          <w:rFonts w:eastAsia="맑은 고딕"/>
-          <w:color w:val="000000" w:themeColor="text1"/>
-          <w:sz w:val="21"/>
-          <w:szCs w:val="22"/>
-          <w:lang w:eastAsia="ko-KR"/>
-        </w:rPr>
-      </w:pPr>
-      <w:r>
-        <w:rPr>
-          <w:rFonts w:eastAsia="Malgun Gothic"/>
-          <w:color w:val="000000"/>
-          <w:sz w:val="21"/>
-          <w:szCs w:val="22"/>
-          <w:lang w:eastAsia="ko-KR"/>
-        </w:rPr>
-        <w:t xml:space="preserve">Handled </w:t>
-      </w:r>
-      <w:r>
-        <w:rPr>
-          <w:rFonts w:eastAsia="Malgun Gothic"/>
-          <w:color w:val="000000"/>
-          <w:sz w:val="21"/>
-          <w:szCs w:val="22"/>
-          <w:lang w:eastAsia="ko-KR"/>
-        </w:rPr>
-        <w:t xml:space="preserve">overall application process including managing applicants’ accounts and planning exhibition, </w:t>
-      </w:r>
-      <w:r>
-        <w:rPr>
-          <w:rFonts w:eastAsia="Malgun Gothic"/>
-          <w:color w:val="000000"/>
-          <w:sz w:val="21"/>
-          <w:szCs w:val="22"/>
-          <w:lang w:eastAsia="ko-KR"/>
-        </w:rPr>
-        <w:t xml:space="preserve">an </w:t>
-      </w:r>
-      <w:r>
-        <w:rPr>
-          <w:rFonts w:eastAsia="Malgun Gothic"/>
-          <w:color w:val="000000"/>
-          <w:sz w:val="21"/>
-          <w:szCs w:val="22"/>
-          <w:lang w:eastAsia="ko-KR"/>
-        </w:rPr>
-        <w:t xml:space="preserve">awards ceremony with the process of inviting judges </w:t>
+          <w:rFonts w:eastAsia="Malgun Gothic"/>
+          <w:color w:val="000000" w:themeColor="text1"/>
+          <w:sz w:val="21"/>
+          <w:szCs w:val="22"/>
+          <w:lang w:eastAsia="ko-KR"/>
+        </w:rPr>
+      </w:pPr>
+      <w:r>
+        <w:rPr>
+          <w:rFonts w:eastAsia="Malgun Gothic"/>
+          <w:color w:val="000000"/>
+          <w:sz w:val="21"/>
+          <w:szCs w:val="22"/>
+          <w:lang w:eastAsia="ko-KR"/>
+        </w:rPr>
+        <w:t>Handled</w:t>
+      </w:r>
+      <w:r>
+        <w:rPr>
+          <w:rFonts w:eastAsia="Malgun Gothic"/>
+          <w:color w:val="000000"/>
+          <w:sz w:val="21"/>
+          <w:szCs w:val="22"/>
+          <w:lang w:eastAsia="ko-KR"/>
+        </w:rPr>
+        <w:t xml:space="preserve"> the</w:t>
+      </w:r>
+      <w:r>
+        <w:rPr>
+          <w:rFonts w:eastAsia="Malgun Gothic"/>
+          <w:color w:val="000000"/>
+          <w:sz w:val="21"/>
+          <w:szCs w:val="22"/>
+          <w:lang w:eastAsia="ko-KR"/>
+        </w:rPr>
+        <w:t xml:space="preserve"> </w:t>
+      </w:r>
+      <w:r>
+        <w:rPr>
+          <w:rFonts w:eastAsia="Malgun Gothic"/>
+          <w:color w:val="000000"/>
+          <w:sz w:val="21"/>
+          <w:szCs w:val="22"/>
+          <w:lang w:eastAsia="ko-KR"/>
+        </w:rPr>
+        <w:t>overall application process including managing applicants’ accounts</w:t>
+      </w:r>
+      <w:r>
+        <w:rPr>
+          <w:rFonts w:eastAsia="Malgun Gothic"/>
+          <w:color w:val="000000"/>
+          <w:sz w:val="21"/>
+          <w:szCs w:val="22"/>
+          <w:lang w:eastAsia="ko-KR"/>
+        </w:rPr>
+        <w:t xml:space="preserve">, </w:t>
+      </w:r>
+      <w:r>
+        <w:rPr>
+          <w:rFonts w:eastAsia="Malgun Gothic"/>
+          <w:color w:val="000000"/>
+          <w:sz w:val="21"/>
+          <w:szCs w:val="22"/>
+          <w:lang w:eastAsia="ko-KR"/>
+        </w:rPr>
+        <w:t xml:space="preserve">planning exhibition, </w:t>
+      </w:r>
+      <w:r>
+        <w:rPr>
+          <w:rFonts w:eastAsia="Malgun Gothic"/>
+          <w:color w:val="000000"/>
+          <w:sz w:val="21"/>
+          <w:szCs w:val="22"/>
+          <w:lang w:eastAsia="ko-KR"/>
+        </w:rPr>
+        <w:t>an</w:t>
+      </w:r>
+      <w:r>
+        <w:rPr>
+          <w:rFonts w:eastAsia="Malgun Gothic"/>
+          <w:color w:val="000000"/>
+          <w:sz w:val="21"/>
+          <w:szCs w:val="22"/>
+          <w:lang w:eastAsia="ko-KR"/>
+        </w:rPr>
+        <w:t>d</w:t>
+      </w:r>
+      <w:r>
+        <w:rPr>
+          <w:rFonts w:eastAsia="Malgun Gothic"/>
+          <w:color w:val="000000"/>
+          <w:sz w:val="21"/>
+          <w:szCs w:val="22"/>
+          <w:lang w:eastAsia="ko-KR"/>
+        </w:rPr>
+        <w:t xml:space="preserve"> </w:t>
+      </w:r>
+      <w:r>
+        <w:rPr>
+          <w:rFonts w:eastAsia="Malgun Gothic"/>
+          <w:color w:val="000000"/>
+          <w:sz w:val="21"/>
+          <w:szCs w:val="22"/>
+          <w:lang w:eastAsia="ko-KR"/>
+        </w:rPr>
+        <w:t xml:space="preserve">the process of inviting judges </w:t>
       </w:r>
       <w:r>
         <w:rPr>
@@ -2207,6 +2800,101 @@
           <w:lang w:eastAsia="ko-KR"/>
         </w:rPr>
         <w:t>and selecting winners</w:t>
+      </w:r>
+      <w:r>
+        <w:rPr>
+          <w:rFonts w:eastAsia="Malgun Gothic"/>
+          <w:color w:val="000000"/>
+          <w:sz w:val="21"/>
+          <w:szCs w:val="22"/>
+          <w:lang w:eastAsia="ko-KR"/>
+        </w:rPr>
+        <w:t xml:space="preserve"> for the</w:t>
+      </w:r>
+      <w:r>
+        <w:rPr>
+          <w:rFonts w:eastAsia="Malgun Gothic"/>
+          <w:color w:val="000000"/>
+          <w:sz w:val="21"/>
+          <w:szCs w:val="22"/>
+          <w:lang w:eastAsia="ko-KR"/>
+        </w:rPr>
+        <w:t xml:space="preserve"> </w:t>
+      </w:r>
+      <w:r>
+        <w:rPr>
+          <w:rFonts w:eastAsia="Malgun Gothic"/>
+          <w:color w:val="000000"/>
+          <w:sz w:val="21"/>
+          <w:szCs w:val="22"/>
+          <w:lang w:eastAsia="ko-KR"/>
+        </w:rPr>
+        <w:t>awards ceremony</w:t>
+      </w:r>
+      <w:r>
+        <w:rPr>
+          <w:rFonts w:eastAsia="Malgun Gothic"/>
+          <w:color w:val="000000"/>
+          <w:sz w:val="21"/>
+          <w:szCs w:val="22"/>
+          <w:lang w:eastAsia="ko-KR"/>
+        </w:rPr>
+        <w:t xml:space="preserve"> -&gt; </w:t>
+      </w:r>
+      <w:r>
+        <w:rPr>
+          <w:rFonts w:eastAsia="Malgun Gothic"/>
+          <w:color w:val="000000"/>
+          <w:sz w:val="21"/>
+          <w:szCs w:val="22"/>
+          <w:u w:val="single"/>
+          <w:lang w:eastAsia="ko-KR"/>
+        </w:rPr>
+        <w:t>the lists following the ‘application process’ don’t really seem to be related to it tightly</w:t>
+      </w:r>
+      <w:r>
+        <w:rPr>
+          <w:rFonts w:eastAsia="Malgun Gothic"/>
+          <w:color w:val="000000"/>
+          <w:sz w:val="21"/>
+          <w:szCs w:val="22"/>
+          <w:u w:val="single"/>
+          <w:lang w:eastAsia="ko-KR"/>
+        </w:rPr>
+        <w:t>. E</w:t>
+      </w:r>
+      <w:r>
+        <w:rPr>
+          <w:rFonts w:eastAsia="Malgun Gothic"/>
+          <w:color w:val="000000"/>
+          <w:sz w:val="21"/>
+          <w:szCs w:val="22"/>
+          <w:u w:val="single"/>
+          <w:lang w:eastAsia="ko-KR"/>
+        </w:rPr>
+        <w:t xml:space="preserve">ither change ‘application process’ to something </w:t>
+      </w:r>
+      <w:r>
+        <w:rPr>
+          <w:rFonts w:eastAsia="Malgun Gothic"/>
+          <w:color w:val="000000"/>
+          <w:sz w:val="21"/>
+          <w:szCs w:val="22"/>
+          <w:u w:val="single"/>
+          <w:lang w:eastAsia="ko-KR"/>
+        </w:rPr>
+        <w:t>else or</w:t>
+      </w:r>
+      <w:r>
+        <w:rPr>
+          <w:rFonts w:eastAsia="Malgun Gothic"/>
+          <w:color w:val="000000"/>
+          <w:sz w:val="21"/>
+          <w:szCs w:val="22"/>
+          <w:u w:val="single"/>
+          <w:lang w:eastAsia="ko-KR"/>
+        </w:rPr>
+        <w:t xml:space="preserve"> remove unrelated items from the list. I don’t really understand this one.</w:t>
       </w:r>
     </w:p>
     <w:p>
@@ -2220,7 +2908,7 @@
         <w:ind w:left="360"/>
         <w:textAlignment w:val="baseline"/>
         <w:rPr>
-          <w:rFonts w:eastAsia="맑은 고딕"/>
+          <w:rFonts w:eastAsia="Malgun Gothic"/>
           <w:color w:val="000000" w:themeColor="text1"/>
           <w:sz w:val="21"/>
           <w:szCs w:val="22"/>
@@ -2255,7 +2943,17 @@
           <w:szCs w:val="22"/>
           <w:lang w:eastAsia="ko-KR"/>
         </w:rPr>
-        <w:t>by coordinating the competition with judges, winners</w:t>
+        <w:t>from</w:t>
+      </w:r>
+      <w:r>
+        <w:rPr>
+          <w:rFonts w:eastAsia="Malgun Gothic"/>
+          <w:color w:val="000000"/>
+          <w:sz w:val="21"/>
+          <w:szCs w:val="22"/>
+          <w:lang w:eastAsia="ko-KR"/>
+        </w:rPr>
+        <w:t xml:space="preserve"> coordinating the competition with judges, winners</w:t>
       </w:r>
       <w:r>
         <w:rPr>
@@ -2284,7 +2982,7 @@
         <w:suppressAutoHyphens/>
         <w:textAlignment w:val="baseline"/>
         <w:rPr>
-          <w:rFonts w:eastAsia="맑은 고딕"/>
+          <w:rFonts w:eastAsia="Malgun Gothic"/>
           <w:color w:val="000000" w:themeColor="text1"/>
           <w:sz w:val="21"/>
           <w:szCs w:val="22"/>
@@ -2296,7 +2994,7 @@
       <w:pPr>
         <w:jc w:val="both"/>
         <w:rPr>
-          <w:rFonts w:eastAsia="맑은 고딕"/>
+          <w:rFonts w:eastAsia="Malgun Gothic"/>
           <w:b/>
           <w:color w:val="000000" w:themeColor="text1"/>
           <w:sz w:val="21"/>
@@ -2306,7 +3004,7 @@
       </w:pPr>
       <w:r>
         <w:rPr>
-          <w:rFonts w:eastAsia="맑은 고딕"/>
+          <w:rFonts w:eastAsia="Malgun Gothic"/>
           <w:i/>
           <w:color w:val="000000" w:themeColor="text1"/>
           <w:sz w:val="21"/>
@@ -2316,27 +3014,49 @@
       </w:r>
       <w:r>
         <w:rPr>
-          <w:rFonts w:eastAsia="맑은 고딕"/>
+          <w:rFonts w:eastAsia="Malgun Gothic"/>
           <w:i/>
           <w:color w:val="000000" w:themeColor="text1"/>
           <w:sz w:val="21"/>
           <w:lang w:eastAsia="ko-KR"/>
         </w:rPr>
-        <w:t xml:space="preserve"> of Dailycar Design Award 2017</w:t>
-      </w:r>
-      <w:r>
-        <w:rPr>
-          <w:rFonts w:eastAsia="맑은 고딕"/>
+        <w:t xml:space="preserve"> of </w:t>
+      </w:r>
+      <w:proofErr w:type="spellStart"/>
+      <w:r>
+        <w:rPr>
+          <w:rFonts w:eastAsia="Malgun Gothic"/>
           <w:i/>
           <w:color w:val="000000" w:themeColor="text1"/>
           <w:sz w:val="21"/>
           <w:lang w:eastAsia="ko-KR"/>
         </w:rPr>
+        <w:t>Dailycar</w:t>
+      </w:r>
+      <w:proofErr w:type="spellEnd"/>
+      <w:r>
+        <w:rPr>
+          <w:rFonts w:eastAsia="Malgun Gothic"/>
+          <w:i/>
+          <w:color w:val="000000" w:themeColor="text1"/>
+          <w:sz w:val="21"/>
+          <w:lang w:eastAsia="ko-KR"/>
+        </w:rPr>
+        <w:t xml:space="preserve"> Design Award 2017</w:t>
+      </w:r>
+      <w:r>
+        <w:rPr>
+          <w:rFonts w:eastAsia="Malgun Gothic"/>
+          <w:i/>
+          <w:color w:val="000000" w:themeColor="text1"/>
+          <w:sz w:val="21"/>
+          <w:lang w:eastAsia="ko-KR"/>
+        </w:rPr>
         <w:t xml:space="preserve">             </w:t>
       </w:r>
       <w:r>
         <w:rPr>
-          <w:rFonts w:eastAsia="맑은 고딕"/>
+          <w:rFonts w:eastAsia="Malgun Gothic"/>
           <w:color w:val="000000" w:themeColor="text1"/>
           <w:sz w:val="21"/>
           <w:szCs w:val="22"/>
@@ -2346,7 +3066,7 @@
       </w:r>
       <w:r>
         <w:rPr>
-          <w:rFonts w:eastAsia="맑은 고딕"/>
+          <w:rFonts w:eastAsia="Malgun Gothic"/>
           <w:color w:val="000000" w:themeColor="text1"/>
           <w:sz w:val="21"/>
           <w:szCs w:val="22"/>
@@ -2356,7 +3076,7 @@
       </w:r>
       <w:r>
         <w:rPr>
-          <w:rFonts w:eastAsia="맑은 고딕"/>
+          <w:rFonts w:eastAsia="Malgun Gothic"/>
           <w:b/>
           <w:color w:val="000000" w:themeColor="text1"/>
           <w:sz w:val="21"/>
@@ -2367,7 +3087,7 @@
       </w:r>
       <w:r>
         <w:rPr>
-          <w:rFonts w:eastAsia="맑은 고딕"/>
+          <w:rFonts w:eastAsia="Malgun Gothic"/>
           <w:color w:val="000000" w:themeColor="text1"/>
           <w:sz w:val="21"/>
           <w:szCs w:val="22"/>
@@ -2377,7 +3097,7 @@
       </w:r>
       <w:r>
         <w:rPr>
-          <w:rFonts w:eastAsia="맑은 고딕"/>
+          <w:rFonts w:eastAsia="Malgun Gothic"/>
           <w:color w:val="000000" w:themeColor="text1"/>
           <w:sz w:val="21"/>
           <w:szCs w:val="22"/>
@@ -2387,7 +3107,7 @@
       </w:r>
       <w:r>
         <w:rPr>
-          <w:rFonts w:eastAsia="맑은 고딕"/>
+          <w:rFonts w:eastAsia="Malgun Gothic"/>
           <w:color w:val="000000" w:themeColor="text1"/>
           <w:sz w:val="21"/>
           <w:szCs w:val="22"/>
@@ -2447,7 +3167,25 @@
           <w:sz w:val="21"/>
           <w:szCs w:val="22"/>
         </w:rPr>
-        <w:t>process of the Daily Design Award project including writing articles about the result in English, conducting its award ceremony, and coordinating 70 actors to be attended in Korean automotive industry</w:t>
+        <w:t>process of the Daily Design Award project including writing articles about the result in English, conducting its award ceremony, and coordinating 70 actors in Korean automotive industry</w:t>
+      </w:r>
+      <w:r>
+        <w:rPr>
+          <w:rFonts w:eastAsia="Times New Roman"/>
+          <w:color w:val="000000"/>
+          <w:sz w:val="21"/>
+          <w:szCs w:val="22"/>
+        </w:rPr>
+        <w:t xml:space="preserve"> </w:t>
+      </w:r>
+      <w:r>
+        <w:rPr>
+          <w:rFonts w:eastAsia="Times New Roman"/>
+          <w:color w:val="000000"/>
+          <w:sz w:val="21"/>
+          <w:szCs w:val="22"/>
+        </w:rPr>
+        <w:t>to be attend</w:t>
       </w:r>
     </w:p>
     <w:p>
@@ -2501,7 +3239,16 @@
           <w:sz w:val="21"/>
           <w:szCs w:val="22"/>
         </w:rPr>
-        <w:t xml:space="preserve"> such as professors, patent attorney</w:t>
+        <w:t xml:space="preserve"> from</w:t>
+      </w:r>
+      <w:r>
+        <w:rPr>
+          <w:rFonts w:eastAsia="Times New Roman"/>
+          <w:color w:val="000000"/>
+          <w:sz w:val="21"/>
+          <w:szCs w:val="22"/>
+        </w:rPr>
+        <w:t xml:space="preserve"> professors, patent attorney</w:t>
       </w:r>
       <w:r>
         <w:rPr>
@@ -2567,7 +3314,27 @@
           <w:szCs w:val="22"/>
           <w:lang w:eastAsia="ko-KR"/>
         </w:rPr>
-        <w:t>I setting, reporting AD</w:t>
+        <w:t>I setting</w:t>
+      </w:r>
+      <w:r>
+        <w:rPr>
+          <w:rFonts w:eastAsia="Malgun Gothic"/>
+          <w:color w:val="000000"/>
+          <w:sz w:val="21"/>
+          <w:szCs w:val="22"/>
+          <w:lang w:eastAsia="ko-KR"/>
+        </w:rPr>
+        <w:t xml:space="preserve"> and</w:t>
+      </w:r>
+      <w:r>
+        <w:rPr>
+          <w:rFonts w:eastAsia="Malgun Gothic"/>
+          <w:color w:val="000000"/>
+          <w:sz w:val="21"/>
+          <w:szCs w:val="22"/>
+          <w:lang w:eastAsia="ko-KR"/>
+        </w:rPr>
+        <w:t xml:space="preserve"> reporting AD</w:t>
       </w:r>
       <w:r>
         <w:rPr>
@@ -2601,7 +3368,7 @@
         <w:jc w:val="both"/>
         <w:outlineLvl w:val="0"/>
         <w:rPr>
-          <w:rFonts w:eastAsia="맑은 고딕"/>
+          <w:rFonts w:eastAsia="Malgun Gothic"/>
           <w:b/>
           <w:color w:val="000000" w:themeColor="text1"/>
           <w:sz w:val="21"/>
@@ -2775,7 +3542,29 @@
           <w:szCs w:val="22"/>
           <w:lang w:eastAsia="zh-TW"/>
         </w:rPr>
-        <w:t>ess English (TOEIC 925</w:t>
+        <w:t>ess English (TOEIC 9</w:t>
+      </w:r>
+      <w:r>
+        <w:rPr>
+          <w:rFonts w:eastAsia="Arial Unicode MS"/>
+          <w:color w:val="000000" w:themeColor="text1"/>
+          <w:kern w:val="1"/>
+          <w:sz w:val="21"/>
+          <w:szCs w:val="22"/>
+          <w:lang w:eastAsia="zh-TW"/>
+        </w:rPr>
+        <w:t>7</w:t>
+      </w:r>
+      <w:r>
+        <w:rPr>
+          <w:rFonts w:eastAsia="Arial Unicode MS"/>
+          <w:color w:val="000000" w:themeColor="text1"/>
+          <w:kern w:val="1"/>
+          <w:sz w:val="21"/>
+          <w:szCs w:val="22"/>
+          <w:lang w:eastAsia="zh-TW"/>
+        </w:rPr>
+        <w:t>5</w:t>
       </w:r>
       <w:r>
         <w:rPr>
@@ -2839,41 +3628,30 @@
           <w:sz w:val="21"/>
           <w:lang w:eastAsia="zh-TW"/>
         </w:rPr>
-        <w:t xml:space="preserve"> grade; the highest rank)</w:t>
-      </w:r>
-    </w:p>
-    <w:p>
-      <w:pPr>
-        <w:rPr>
-          <w:rFonts w:eastAsia="맑은 고딕"/>
-          <w:color w:val="7030A0"/>
-          <w:sz w:val="21"/>
-          <w:szCs w:val="22"/>
-          <w:lang w:eastAsia="ko-KR"/>
-        </w:rPr>
-      </w:pPr>
-    </w:p>
-    <w:p>
-      <w:pPr>
-        <w:rPr>
-          <w:rFonts w:eastAsia="맑은 고딕"/>
-          <w:color w:val="7030A0"/>
-          <w:sz w:val="21"/>
-          <w:szCs w:val="22"/>
-          <w:lang w:eastAsia="ko-KR"/>
-        </w:rPr>
-      </w:pPr>
-    </w:p>
-    <w:p>
-      <w:pPr>
-        <w:rPr>
-          <w:rFonts w:eastAsia="맑은 고딕"/>
-          <w:color w:val="7030A0"/>
-          <w:sz w:val="21"/>
-          <w:szCs w:val="22"/>
-          <w:lang w:eastAsia="ko-KR"/>
-        </w:rPr>
-      </w:pPr>
+        <w:t xml:space="preserve"> grade; the </w:t>
+      </w:r>
+      <w:r>
+        <w:rPr>
+          <w:rFonts w:eastAsia="Arial Unicode MS"/>
+          <w:color w:val="000000" w:themeColor="text1"/>
+          <w:kern w:val="1"/>
+          <w:sz w:val="21"/>
+          <w:lang w:eastAsia="zh-TW"/>
+        </w:rPr>
+        <w:t>top</w:t>
+      </w:r>
+      <w:r>
+        <w:rPr>
+          <w:rFonts w:eastAsia="Arial Unicode MS"/>
+          <w:color w:val="000000" w:themeColor="text1"/>
+          <w:kern w:val="1"/>
+          <w:sz w:val="21"/>
+          <w:lang w:eastAsia="zh-TW"/>
+        </w:rPr>
+        <w:t xml:space="preserve"> rank)</w:t>
+      </w:r>
+      <w:bookmarkStart w:id="0" w:name="_GoBack"/>
+      <w:bookmarkEnd w:id="0"/>
     </w:p>
     <w:sectPr>
       <w:pgSz w:w="12240" w:h="15840"/>
@@ -2886,8 +3664,8 @@
 </file>
 
 <file path=word/numbering.xml><?xml version="1.0" encoding="utf-8"?>
-<w:numbering xmlns:wpc="http://schemas.microsoft.com/office/word/2010/wordprocessingCanvas" xmlns:mo="http://schemas.microsoft.com/office/mac/office/2008/main" xmlns:mc="http://schemas.openxmlformats.org/markup-compatibility/2006" xmlns:mv="urn:schemas-microsoft-com:mac:vml" xmlns:o="urn:schemas-microsoft-com:office:office" xmlns:r="http://schemas.openxmlformats.org/officeDocument/2006/relationships" xmlns:m="http://schemas.openxmlformats.org/officeDocument/2006/math" xmlns:v="urn:schemas-microsoft-com:vml" xmlns:wp14="http://schemas.microsoft.com/office/word/2010/wordprocessingDrawing" xmlns:wp="http://schemas.openxmlformats.org/drawingml/2006/wordprocessingDrawing" xmlns:w10="urn:schemas-microsoft-com:office:word" xmlns:w="http://schemas.openxmlformats.org/wordprocessingml/2006/main" xmlns:w14="http://schemas.microsoft.com/office/word/2010/wordml" xmlns:w15="http://schemas.microsoft.com/office/word/2012/wordml" xmlns:wpg="http://schemas.microsoft.com/office/word/2010/wordprocessingGroup" xmlns:wpi="http://schemas.microsoft.com/office/word/2010/wordprocessingInk" xmlns:wne="http://schemas.microsoft.com/office/word/2006/wordml" xmlns:wps="http://schemas.microsoft.com/office/word/2010/wordprocessingShape" mc:Ignorable="w14 w15 wp14">
-  <w:abstractNum w:abstractNumId="0">
+<w:numbering xmlns:wpc="http://schemas.microsoft.com/office/word/2010/wordprocessingCanvas" xmlns:cx="http://schemas.microsoft.com/office/drawing/2014/chartex" xmlns:cx1="http://schemas.microsoft.com/office/drawing/2015/9/8/chartex" xmlns:cx2="http://schemas.microsoft.com/office/drawing/2015/10/21/chartex" xmlns:cx3="http://schemas.microsoft.com/office/drawing/2016/5/9/chartex" xmlns:cx4="http://schemas.microsoft.com/office/drawing/2016/5/10/chartex" xmlns:cx5="http://schemas.microsoft.com/office/drawing/2016/5/11/chartex" xmlns:cx6="http://schemas.microsoft.com/office/drawing/2016/5/12/chartex" xmlns:cx7="http://schemas.microsoft.com/office/drawing/2016/5/13/chartex" xmlns:cx8="http://schemas.microsoft.com/office/drawing/2016/5/14/chartex" xmlns:mc="http://schemas.openxmlformats.org/markup-compatibility/2006" xmlns:aink="http://schemas.microsoft.com/office/drawing/2016/ink" xmlns:am3d="http://schemas.microsoft.com/office/drawing/2017/model3d" xmlns:o="urn:schemas-microsoft-com:office:office" xmlns:r="http://schemas.openxmlformats.org/officeDocument/2006/relationships" xmlns:m="http://schemas.openxmlformats.org/officeDocument/2006/math" xmlns:v="urn:schemas-microsoft-com:vml" xmlns:wp14="http://schemas.microsoft.com/office/word/2010/wordprocessingDrawing" xmlns:wp="http://schemas.openxmlformats.org/drawingml/2006/wordprocessingDrawing" xmlns:w10="urn:schemas-microsoft-com:office:word" xmlns:w="http://schemas.openxmlformats.org/wordprocessingml/2006/main" xmlns:w14="http://schemas.microsoft.com/office/word/2010/wordml" xmlns:w15="http://schemas.microsoft.com/office/word/2012/wordml" xmlns:w16cid="http://schemas.microsoft.com/office/word/2016/wordml/cid" xmlns:w16se="http://schemas.microsoft.com/office/word/2015/wordml/symex" xmlns:wpg="http://schemas.microsoft.com/office/word/2010/wordprocessingGroup" xmlns:wpi="http://schemas.microsoft.com/office/word/2010/wordprocessingInk" xmlns:wne="http://schemas.microsoft.com/office/word/2006/wordml" xmlns:wps="http://schemas.microsoft.com/office/word/2010/wordprocessingShape" mc:Ignorable="w14 w15 w16se w16cid wp14">
+  <w:abstractNum w:abstractNumId="0" w15:restartNumberingAfterBreak="0">
     <w:nsid w:val="008A5043"/>
     <w:multiLevelType w:val="hybridMultilevel"/>
     <w:tmpl w:val="D644A68E"/>
@@ -3000,7 +3778,7 @@
       </w:rPr>
     </w:lvl>
   </w:abstractNum>
-  <w:abstractNum w:abstractNumId="1">
+  <w:abstractNum w:abstractNumId="1" w15:restartNumberingAfterBreak="0">
     <w:nsid w:val="03CD6DAE"/>
     <w:multiLevelType w:val="hybridMultilevel"/>
     <w:tmpl w:val="F9DAD8CC"/>
@@ -3113,7 +3891,7 @@
       </w:rPr>
     </w:lvl>
   </w:abstractNum>
-  <w:abstractNum w:abstractNumId="2">
+  <w:abstractNum w:abstractNumId="2" w15:restartNumberingAfterBreak="0">
     <w:nsid w:val="09215A1C"/>
     <w:multiLevelType w:val="hybridMultilevel"/>
     <w:tmpl w:val="41AE41EA"/>
@@ -3226,7 +4004,7 @@
       </w:rPr>
     </w:lvl>
   </w:abstractNum>
-  <w:abstractNum w:abstractNumId="3">
+  <w:abstractNum w:abstractNumId="3" w15:restartNumberingAfterBreak="0">
     <w:nsid w:val="0B242896"/>
     <w:multiLevelType w:val="multilevel"/>
     <w:tmpl w:val="5BDA0E06"/>
@@ -3375,7 +4153,7 @@
       </w:rPr>
     </w:lvl>
   </w:abstractNum>
-  <w:abstractNum w:abstractNumId="4">
+  <w:abstractNum w:abstractNumId="4" w15:restartNumberingAfterBreak="0">
     <w:nsid w:val="4DC95B54"/>
     <w:multiLevelType w:val="multilevel"/>
     <w:tmpl w:val="C0B68EAC"/>
@@ -3524,7 +4302,7 @@
       </w:rPr>
     </w:lvl>
   </w:abstractNum>
-  <w:abstractNum w:abstractNumId="5">
+  <w:abstractNum w:abstractNumId="5" w15:restartNumberingAfterBreak="0">
     <w:nsid w:val="57E82524"/>
     <w:multiLevelType w:val="multilevel"/>
     <w:tmpl w:val="18468F34"/>
@@ -3673,7 +4451,7 @@
       </w:rPr>
     </w:lvl>
   </w:abstractNum>
-  <w:abstractNum w:abstractNumId="6">
+  <w:abstractNum w:abstractNumId="6" w15:restartNumberingAfterBreak="0">
     <w:nsid w:val="6D325C03"/>
     <w:multiLevelType w:val="multilevel"/>
     <w:tmpl w:val="543605E2"/>
@@ -3822,7 +4600,7 @@
       </w:rPr>
     </w:lvl>
   </w:abstractNum>
-  <w:abstractNum w:abstractNumId="7">
+  <w:abstractNum w:abstractNumId="7" w15:restartNumberingAfterBreak="0">
     <w:nsid w:val="6D7B5279"/>
     <w:multiLevelType w:val="hybridMultilevel"/>
     <w:tmpl w:val="787E15D6"/>
@@ -3935,7 +4713,7 @@
       </w:rPr>
     </w:lvl>
   </w:abstractNum>
-  <w:abstractNum w:abstractNumId="8">
+  <w:abstractNum w:abstractNumId="8" w15:restartNumberingAfterBreak="0">
     <w:nsid w:val="73D61CEE"/>
     <w:multiLevelType w:val="hybridMultilevel"/>
     <w:tmpl w:val="78BC2DE4"/>
@@ -4048,7 +4826,7 @@
       </w:rPr>
     </w:lvl>
   </w:abstractNum>
-  <w:abstractNum w:abstractNumId="9">
+  <w:abstractNum w:abstractNumId="9" w15:restartNumberingAfterBreak="0">
     <w:nsid w:val="782D1940"/>
     <w:multiLevelType w:val="multilevel"/>
     <w:tmpl w:val="BC164012"/>
@@ -4197,7 +4975,7 @@
       </w:rPr>
     </w:lvl>
   </w:abstractNum>
-  <w:abstractNum w:abstractNumId="10">
+  <w:abstractNum w:abstractNumId="10" w15:restartNumberingAfterBreak="0">
     <w:nsid w:val="786219EF"/>
     <w:multiLevelType w:val="multilevel"/>
     <w:tmpl w:val="1E24C930"/>
@@ -4346,7 +5124,7 @@
       </w:rPr>
     </w:lvl>
   </w:abstractNum>
-  <w:abstractNum w:abstractNumId="11">
+  <w:abstractNum w:abstractNumId="11" w15:restartNumberingAfterBreak="0">
     <w:nsid w:val="790F74C0"/>
     <w:multiLevelType w:val="multilevel"/>
     <w:tmpl w:val="5442E84E"/>
@@ -4535,11 +5313,11 @@
 </file>
 
 <file path=word/styles.xml><?xml version="1.0" encoding="utf-8"?>
-<w:styles xmlns:mc="http://schemas.openxmlformats.org/markup-compatibility/2006" xmlns:r="http://schemas.openxmlformats.org/officeDocument/2006/relationships" xmlns:w="http://schemas.openxmlformats.org/wordprocessingml/2006/main" xmlns:w14="http://schemas.microsoft.com/office/word/2010/wordml" xmlns:w15="http://schemas.microsoft.com/office/word/2012/wordml" mc:Ignorable="w14 w15">
+<w:styles xmlns:mc="http://schemas.openxmlformats.org/markup-compatibility/2006" xmlns:r="http://schemas.openxmlformats.org/officeDocument/2006/relationships" xmlns:w="http://schemas.openxmlformats.org/wordprocessingml/2006/main" xmlns:w14="http://schemas.microsoft.com/office/word/2010/wordml" xmlns:w15="http://schemas.microsoft.com/office/word/2012/wordml" xmlns:w16cid="http://schemas.microsoft.com/office/word/2016/wordml/cid" xmlns:w16se="http://schemas.microsoft.com/office/word/2015/wordml/symex" mc:Ignorable="w14 w15 w16se w16cid">
   <w:docDefaults>
     <w:rPrDefault>
       <w:rPr>
-        <w:rFonts w:asciiTheme="minorHAnsi" w:eastAsia="바탕" w:hAnsiTheme="minorHAnsi" w:cstheme="minorBidi"/>
+        <w:rFonts w:asciiTheme="minorHAnsi" w:eastAsia="Batang" w:hAnsiTheme="minorHAnsi" w:cstheme="minorBidi"/>
         <w:sz w:val="24"/>
         <w:szCs w:val="24"/>
         <w:lang w:val="en-US" w:eastAsia="en-US" w:bidi="ar-SA"/>
@@ -4547,7 +5325,7 @@
     </w:rPrDefault>
     <w:pPrDefault/>
   </w:docDefaults>
-  <w:latentStyles w:defLockedState="0" w:defUIPriority="99" w:defSemiHidden="0" w:defUnhideWhenUsed="0" w:defQFormat="0" w:count="380">
+  <w:latentStyles w:defLockedState="0" w:defUIPriority="99" w:defSemiHidden="0" w:defUnhideWhenUsed="0" w:defQFormat="0" w:count="375">
     <w:lsdException w:name="Normal" w:uiPriority="0" w:qFormat="1"/>
     <w:lsdException w:name="heading 1" w:uiPriority="9" w:qFormat="1"/>
     <w:lsdException w:name="heading 2" w:semiHidden="1" w:uiPriority="9" w:unhideWhenUsed="1" w:qFormat="1"/>
@@ -4704,15 +5482,6 @@
     <w:lsdException w:name="Balloon Text" w:semiHidden="1" w:unhideWhenUsed="1"/>
     <w:lsdException w:name="Table Grid" w:uiPriority="39"/>
     <w:lsdException w:name="Table Theme" w:semiHidden="1" w:unhideWhenUsed="1"/>
-    <w:lsdException w:name="Note Level 1" w:semiHidden="1" w:unhideWhenUsed="1"/>
-    <w:lsdException w:name="Note Level 2" w:semiHidden="1" w:unhideWhenUsed="1"/>
-    <w:lsdException w:name="Note Level 3" w:semiHidden="1" w:unhideWhenUsed="1"/>
-    <w:lsdException w:name="Note Level 4" w:semiHidden="1" w:unhideWhenUsed="1"/>
-    <w:lsdException w:name="Note Level 5" w:semiHidden="1" w:unhideWhenUsed="1"/>
-    <w:lsdException w:name="Note Level 6" w:semiHidden="1" w:unhideWhenUsed="1"/>
-    <w:lsdException w:name="Note Level 7" w:semiHidden="1" w:unhideWhenUsed="1"/>
-    <w:lsdException w:name="Note Level 8" w:semiHidden="1" w:unhideWhenUsed="1"/>
-    <w:lsdException w:name="Note Level 9" w:semiHidden="1" w:unhideWhenUsed="1"/>
     <w:lsdException w:name="Placeholder Text" w:semiHidden="1"/>
     <w:lsdException w:name="No Spacing" w:uiPriority="1" w:qFormat="1"/>
     <w:lsdException w:name="Light Shading" w:uiPriority="60"/>

</xml_diff>